<commit_message>
Grading rubric and more
- Typos in the lab manuals
- added email for log book
- grading rubric
</commit_message>
<xml_diff>
--- a/Grading Rubric/lab1-grading-rubric.docx
+++ b/Grading Rubric/lab1-grading-rubric.docx
@@ -101,7 +101,19 @@
           <w:sz w:val="32"/>
           <w:szCs w:val="32"/>
         </w:rPr>
-        <w:t>( /38)</w:t>
+        <w:t>( /42</w:t>
+      </w:r>
+      <w:bookmarkStart w:id="0" w:name="_GoBack"/>
+      <w:bookmarkEnd w:id="0"/>
+      <w:r>
+        <w:rPr>
+          <w:rFonts w:ascii="Times New Roman" w:hAnsi="Times New Roman" w:cs="Times New Roman"/>
+          <w:b/>
+          <w:i/>
+          <w:sz w:val="32"/>
+          <w:szCs w:val="32"/>
+        </w:rPr>
+        <w:t>)</w:t>
       </w:r>
     </w:p>
     <w:p>
@@ -280,7 +292,15 @@
                 <w:sz w:val="24"/>
                 <w:szCs w:val="24"/>
               </w:rPr>
-              <w:t>Minimalist (1)</w:t>
+              <w:t>Minimally satisfactory</w:t>
+            </w:r>
+            <w:r>
+              <w:rPr>
+                <w:rFonts w:ascii="Times New Roman" w:hAnsi="Times New Roman" w:cs="Times New Roman"/>
+                <w:sz w:val="24"/>
+                <w:szCs w:val="24"/>
+              </w:rPr>
+              <w:t xml:space="preserve"> (1)</w:t>
             </w:r>
           </w:p>
         </w:tc>
@@ -326,7 +346,23 @@
                 <w:sz w:val="24"/>
                 <w:szCs w:val="24"/>
               </w:rPr>
-              <w:t>Exceeding (3)</w:t>
+              <w:t xml:space="preserve">Exceeding </w:t>
+            </w:r>
+            <w:r>
+              <w:rPr>
+                <w:rFonts w:ascii="Times New Roman" w:hAnsi="Times New Roman" w:cs="Times New Roman"/>
+                <w:sz w:val="24"/>
+                <w:szCs w:val="24"/>
+              </w:rPr>
+              <w:t xml:space="preserve">Expectations </w:t>
+            </w:r>
+            <w:r>
+              <w:rPr>
+                <w:rFonts w:ascii="Times New Roman" w:hAnsi="Times New Roman" w:cs="Times New Roman"/>
+                <w:sz w:val="24"/>
+                <w:szCs w:val="24"/>
+              </w:rPr>
+              <w:t>(3)</w:t>
             </w:r>
           </w:p>
         </w:tc>
@@ -458,6 +494,411 @@
         </w:rPr>
       </w:pPr>
     </w:p>
+    <w:p>
+      <w:pPr>
+        <w:spacing w:after="0"/>
+        <w:rPr>
+          <w:rFonts w:ascii="Times New Roman" w:hAnsi="Times New Roman" w:cs="Times New Roman"/>
+          <w:b/>
+          <w:sz w:val="28"/>
+          <w:szCs w:val="28"/>
+          <w:u w:val="single"/>
+        </w:rPr>
+      </w:pPr>
+      <w:r>
+        <w:rPr>
+          <w:rFonts w:ascii="Times New Roman" w:hAnsi="Times New Roman" w:cs="Times New Roman"/>
+          <w:b/>
+          <w:sz w:val="28"/>
+          <w:szCs w:val="28"/>
+          <w:u w:val="single"/>
+        </w:rPr>
+        <w:t>Log book Structure (/4</w:t>
+      </w:r>
+      <w:r>
+        <w:rPr>
+          <w:rFonts w:ascii="Times New Roman" w:hAnsi="Times New Roman" w:cs="Times New Roman"/>
+          <w:b/>
+          <w:sz w:val="28"/>
+          <w:szCs w:val="28"/>
+          <w:u w:val="single"/>
+        </w:rPr>
+        <w:t>)</w:t>
+      </w:r>
+    </w:p>
+    <w:p>
+      <w:pPr>
+        <w:spacing w:after="0"/>
+        <w:rPr>
+          <w:rFonts w:ascii="Times New Roman" w:hAnsi="Times New Roman" w:cs="Times New Roman"/>
+          <w:sz w:val="24"/>
+          <w:szCs w:val="24"/>
+        </w:rPr>
+      </w:pPr>
+    </w:p>
+    <w:tbl>
+      <w:tblPr>
+        <w:tblStyle w:val="TableGrid"/>
+        <w:tblW w:w="0" w:type="auto"/>
+        <w:tblLook w:val="04A0" w:firstRow="1" w:lastRow="0" w:firstColumn="1" w:lastColumn="0" w:noHBand="0" w:noVBand="1"/>
+      </w:tblPr>
+      <w:tblGrid>
+        <w:gridCol w:w="2590"/>
+        <w:gridCol w:w="2590"/>
+        <w:gridCol w:w="2590"/>
+        <w:gridCol w:w="2590"/>
+        <w:gridCol w:w="2590"/>
+      </w:tblGrid>
+      <w:tr>
+        <w:tc>
+          <w:tcPr>
+            <w:tcW w:w="2590" w:type="dxa"/>
+          </w:tcPr>
+          <w:p>
+            <w:pPr>
+              <w:rPr>
+                <w:rFonts w:ascii="Times New Roman" w:hAnsi="Times New Roman" w:cs="Times New Roman"/>
+                <w:sz w:val="24"/>
+                <w:szCs w:val="24"/>
+              </w:rPr>
+            </w:pPr>
+          </w:p>
+        </w:tc>
+        <w:tc>
+          <w:tcPr>
+            <w:tcW w:w="2590" w:type="dxa"/>
+          </w:tcPr>
+          <w:p>
+            <w:pPr>
+              <w:jc w:val="center"/>
+              <w:rPr>
+                <w:rFonts w:ascii="Times New Roman" w:hAnsi="Times New Roman" w:cs="Times New Roman"/>
+                <w:sz w:val="24"/>
+                <w:szCs w:val="24"/>
+              </w:rPr>
+            </w:pPr>
+            <w:r>
+              <w:rPr>
+                <w:rFonts w:ascii="Times New Roman" w:hAnsi="Times New Roman" w:cs="Times New Roman"/>
+                <w:sz w:val="24"/>
+                <w:szCs w:val="24"/>
+              </w:rPr>
+              <w:t>Unsatisfactory (0)</w:t>
+            </w:r>
+          </w:p>
+        </w:tc>
+        <w:tc>
+          <w:tcPr>
+            <w:tcW w:w="2590" w:type="dxa"/>
+          </w:tcPr>
+          <w:p>
+            <w:pPr>
+              <w:jc w:val="center"/>
+              <w:rPr>
+                <w:rFonts w:ascii="Times New Roman" w:hAnsi="Times New Roman" w:cs="Times New Roman"/>
+                <w:sz w:val="24"/>
+                <w:szCs w:val="24"/>
+              </w:rPr>
+            </w:pPr>
+            <w:r>
+              <w:rPr>
+                <w:rFonts w:ascii="Times New Roman" w:hAnsi="Times New Roman" w:cs="Times New Roman"/>
+                <w:sz w:val="24"/>
+                <w:szCs w:val="24"/>
+              </w:rPr>
+              <w:t>Minimally satisfactory (1)</w:t>
+            </w:r>
+          </w:p>
+        </w:tc>
+        <w:tc>
+          <w:tcPr>
+            <w:tcW w:w="2590" w:type="dxa"/>
+          </w:tcPr>
+          <w:p>
+            <w:pPr>
+              <w:jc w:val="center"/>
+              <w:rPr>
+                <w:rFonts w:ascii="Times New Roman" w:hAnsi="Times New Roman" w:cs="Times New Roman"/>
+                <w:sz w:val="24"/>
+                <w:szCs w:val="24"/>
+              </w:rPr>
+            </w:pPr>
+            <w:r>
+              <w:rPr>
+                <w:rFonts w:ascii="Times New Roman" w:hAnsi="Times New Roman" w:cs="Times New Roman"/>
+                <w:sz w:val="24"/>
+                <w:szCs w:val="24"/>
+              </w:rPr>
+              <w:t>Satisfactory (2)</w:t>
+            </w:r>
+          </w:p>
+        </w:tc>
+        <w:tc>
+          <w:tcPr>
+            <w:tcW w:w="2590" w:type="dxa"/>
+          </w:tcPr>
+          <w:p>
+            <w:pPr>
+              <w:jc w:val="center"/>
+              <w:rPr>
+                <w:rFonts w:ascii="Times New Roman" w:hAnsi="Times New Roman" w:cs="Times New Roman"/>
+                <w:sz w:val="24"/>
+                <w:szCs w:val="24"/>
+              </w:rPr>
+            </w:pPr>
+            <w:r>
+              <w:rPr>
+                <w:rFonts w:ascii="Times New Roman" w:hAnsi="Times New Roman" w:cs="Times New Roman"/>
+                <w:sz w:val="24"/>
+                <w:szCs w:val="24"/>
+              </w:rPr>
+              <w:t>Exceeding Expectations (3)</w:t>
+            </w:r>
+          </w:p>
+        </w:tc>
+      </w:tr>
+      <w:tr>
+        <w:tc>
+          <w:tcPr>
+            <w:tcW w:w="2590" w:type="dxa"/>
+          </w:tcPr>
+          <w:p>
+            <w:pPr>
+              <w:rPr>
+                <w:rFonts w:ascii="Times New Roman" w:hAnsi="Times New Roman" w:cs="Times New Roman"/>
+                <w:sz w:val="24"/>
+                <w:szCs w:val="24"/>
+              </w:rPr>
+            </w:pPr>
+            <w:r>
+              <w:rPr>
+                <w:rFonts w:ascii="Times New Roman" w:hAnsi="Times New Roman" w:cs="Times New Roman"/>
+                <w:sz w:val="24"/>
+                <w:szCs w:val="24"/>
+              </w:rPr>
+              <w:t>Session a</w:t>
+            </w:r>
+          </w:p>
+        </w:tc>
+        <w:tc>
+          <w:tcPr>
+            <w:tcW w:w="2590" w:type="dxa"/>
+          </w:tcPr>
+          <w:p>
+            <w:pPr>
+              <w:jc w:val="center"/>
+              <w:rPr>
+                <w:rFonts w:ascii="Times New Roman" w:hAnsi="Times New Roman" w:cs="Times New Roman"/>
+                <w:sz w:val="24"/>
+                <w:szCs w:val="24"/>
+              </w:rPr>
+            </w:pPr>
+            <w:r>
+              <w:rPr>
+                <w:rFonts w:ascii="Times New Roman" w:hAnsi="Times New Roman" w:cs="Times New Roman"/>
+                <w:sz w:val="24"/>
+                <w:szCs w:val="24"/>
+              </w:rPr>
+              <w:t>Did not write any introduction or conclusion</w:t>
+            </w:r>
+          </w:p>
+        </w:tc>
+        <w:tc>
+          <w:tcPr>
+            <w:tcW w:w="2590" w:type="dxa"/>
+          </w:tcPr>
+          <w:p>
+            <w:pPr>
+              <w:jc w:val="center"/>
+              <w:rPr>
+                <w:rFonts w:ascii="Times New Roman" w:hAnsi="Times New Roman" w:cs="Times New Roman"/>
+                <w:sz w:val="24"/>
+                <w:szCs w:val="24"/>
+              </w:rPr>
+            </w:pPr>
+            <w:r>
+              <w:rPr>
+                <w:rFonts w:ascii="Times New Roman" w:hAnsi="Times New Roman" w:cs="Times New Roman"/>
+                <w:sz w:val="24"/>
+                <w:szCs w:val="24"/>
+              </w:rPr>
+              <w:t xml:space="preserve">Introduction and </w:t>
+            </w:r>
+            <w:r>
+              <w:rPr>
+                <w:rFonts w:ascii="Times New Roman" w:hAnsi="Times New Roman" w:cs="Times New Roman"/>
+                <w:sz w:val="24"/>
+                <w:szCs w:val="24"/>
+              </w:rPr>
+              <w:t>conclusion sections are present. Made no effort in evaluating their sources of error, and potential follow-up.</w:t>
+            </w:r>
+          </w:p>
+        </w:tc>
+        <w:tc>
+          <w:tcPr>
+            <w:tcW w:w="2590" w:type="dxa"/>
+          </w:tcPr>
+          <w:p>
+            <w:pPr>
+              <w:jc w:val="center"/>
+              <w:rPr>
+                <w:rFonts w:ascii="Times New Roman" w:hAnsi="Times New Roman" w:cs="Times New Roman"/>
+                <w:sz w:val="24"/>
+                <w:szCs w:val="24"/>
+              </w:rPr>
+            </w:pPr>
+            <w:r>
+              <w:rPr>
+                <w:rFonts w:ascii="Times New Roman" w:hAnsi="Times New Roman" w:cs="Times New Roman"/>
+                <w:sz w:val="24"/>
+                <w:szCs w:val="24"/>
+              </w:rPr>
+              <w:t>Introduction and conclusion sections are present. Made some effort in evaluating their sources of error, and potential follow-up.</w:t>
+            </w:r>
+          </w:p>
+        </w:tc>
+        <w:tc>
+          <w:tcPr>
+            <w:tcW w:w="2590" w:type="dxa"/>
+          </w:tcPr>
+          <w:p>
+            <w:pPr>
+              <w:jc w:val="center"/>
+              <w:rPr>
+                <w:rFonts w:ascii="Times New Roman" w:hAnsi="Times New Roman" w:cs="Times New Roman"/>
+                <w:sz w:val="24"/>
+                <w:szCs w:val="24"/>
+              </w:rPr>
+            </w:pPr>
+            <w:r>
+              <w:rPr>
+                <w:rFonts w:ascii="Times New Roman" w:hAnsi="Times New Roman" w:cs="Times New Roman"/>
+                <w:sz w:val="24"/>
+                <w:szCs w:val="24"/>
+              </w:rPr>
+              <w:t>Introduction and conclusion sections are present. Put in a lot of effort in evaluating their sources of error, and potential follow-up.</w:t>
+            </w:r>
+          </w:p>
+        </w:tc>
+      </w:tr>
+      <w:tr>
+        <w:tc>
+          <w:tcPr>
+            <w:tcW w:w="2590" w:type="dxa"/>
+          </w:tcPr>
+          <w:p>
+            <w:pPr>
+              <w:rPr>
+                <w:rFonts w:ascii="Times New Roman" w:hAnsi="Times New Roman" w:cs="Times New Roman"/>
+                <w:sz w:val="24"/>
+                <w:szCs w:val="24"/>
+              </w:rPr>
+            </w:pPr>
+            <w:r>
+              <w:rPr>
+                <w:rFonts w:ascii="Times New Roman" w:hAnsi="Times New Roman" w:cs="Times New Roman"/>
+                <w:sz w:val="24"/>
+                <w:szCs w:val="24"/>
+              </w:rPr>
+              <w:lastRenderedPageBreak/>
+              <w:t>Session b</w:t>
+            </w:r>
+          </w:p>
+        </w:tc>
+        <w:tc>
+          <w:tcPr>
+            <w:tcW w:w="2590" w:type="dxa"/>
+          </w:tcPr>
+          <w:p>
+            <w:pPr>
+              <w:jc w:val="center"/>
+              <w:rPr>
+                <w:rFonts w:ascii="Times New Roman" w:hAnsi="Times New Roman" w:cs="Times New Roman"/>
+                <w:sz w:val="24"/>
+                <w:szCs w:val="24"/>
+              </w:rPr>
+            </w:pPr>
+            <w:r>
+              <w:rPr>
+                <w:rFonts w:ascii="Times New Roman" w:hAnsi="Times New Roman" w:cs="Times New Roman"/>
+                <w:sz w:val="24"/>
+                <w:szCs w:val="24"/>
+              </w:rPr>
+              <w:t>Did not write any introduction or conclusion</w:t>
+            </w:r>
+          </w:p>
+        </w:tc>
+        <w:tc>
+          <w:tcPr>
+            <w:tcW w:w="2590" w:type="dxa"/>
+          </w:tcPr>
+          <w:p>
+            <w:pPr>
+              <w:jc w:val="center"/>
+              <w:rPr>
+                <w:rFonts w:ascii="Times New Roman" w:hAnsi="Times New Roman" w:cs="Times New Roman"/>
+                <w:sz w:val="24"/>
+                <w:szCs w:val="24"/>
+              </w:rPr>
+            </w:pPr>
+            <w:r>
+              <w:rPr>
+                <w:rFonts w:ascii="Times New Roman" w:hAnsi="Times New Roman" w:cs="Times New Roman"/>
+                <w:sz w:val="24"/>
+                <w:szCs w:val="24"/>
+              </w:rPr>
+              <w:t>Introduction and conclusion sections are present. Made no effort in evaluating their sources of error, and potential follow-up.</w:t>
+            </w:r>
+          </w:p>
+        </w:tc>
+        <w:tc>
+          <w:tcPr>
+            <w:tcW w:w="2590" w:type="dxa"/>
+          </w:tcPr>
+          <w:p>
+            <w:pPr>
+              <w:jc w:val="center"/>
+              <w:rPr>
+                <w:rFonts w:ascii="Times New Roman" w:hAnsi="Times New Roman" w:cs="Times New Roman"/>
+                <w:sz w:val="24"/>
+                <w:szCs w:val="24"/>
+              </w:rPr>
+            </w:pPr>
+            <w:r>
+              <w:rPr>
+                <w:rFonts w:ascii="Times New Roman" w:hAnsi="Times New Roman" w:cs="Times New Roman"/>
+                <w:sz w:val="24"/>
+                <w:szCs w:val="24"/>
+              </w:rPr>
+              <w:t>Introduction and conclusion sections are present. Made some effort in evaluating their sources of error, and potential follow-up.</w:t>
+            </w:r>
+          </w:p>
+        </w:tc>
+        <w:tc>
+          <w:tcPr>
+            <w:tcW w:w="2590" w:type="dxa"/>
+          </w:tcPr>
+          <w:p>
+            <w:pPr>
+              <w:jc w:val="center"/>
+              <w:rPr>
+                <w:rFonts w:ascii="Times New Roman" w:hAnsi="Times New Roman" w:cs="Times New Roman"/>
+                <w:sz w:val="24"/>
+                <w:szCs w:val="24"/>
+              </w:rPr>
+            </w:pPr>
+            <w:r>
+              <w:rPr>
+                <w:rFonts w:ascii="Times New Roman" w:hAnsi="Times New Roman" w:cs="Times New Roman"/>
+                <w:sz w:val="24"/>
+                <w:szCs w:val="24"/>
+              </w:rPr>
+              <w:t>Introduction and conclusion sections are present. Put in a lot of effort in evaluating their sources of error, and potential follow-up.</w:t>
+            </w:r>
+          </w:p>
+        </w:tc>
+      </w:tr>
+    </w:tbl>
     <w:p>
       <w:pPr>
         <w:spacing w:after="0"/>
@@ -686,85 +1127,53 @@
                 <w:sz w:val="24"/>
                 <w:szCs w:val="24"/>
               </w:rPr>
-              <w:t>Minimalist (2</w:t>
-            </w:r>
-            <w:r>
-              <w:rPr>
-                <w:rFonts w:ascii="Times New Roman" w:hAnsi="Times New Roman" w:cs="Times New Roman"/>
-                <w:sz w:val="24"/>
-                <w:szCs w:val="24"/>
-              </w:rPr>
-              <w:t>)</w:t>
-            </w:r>
-          </w:p>
-        </w:tc>
-        <w:tc>
-          <w:tcPr>
-            <w:tcW w:w="2590" w:type="dxa"/>
-          </w:tcPr>
-          <w:p>
-            <w:pPr>
-              <w:jc w:val="center"/>
-              <w:rPr>
-                <w:rFonts w:ascii="Times New Roman" w:hAnsi="Times New Roman" w:cs="Times New Roman"/>
-                <w:sz w:val="24"/>
-                <w:szCs w:val="24"/>
-              </w:rPr>
-            </w:pPr>
-            <w:r>
-              <w:rPr>
-                <w:rFonts w:ascii="Times New Roman" w:hAnsi="Times New Roman" w:cs="Times New Roman"/>
-                <w:sz w:val="24"/>
-                <w:szCs w:val="24"/>
-              </w:rPr>
-              <w:t>Satisfactory (</w:t>
-            </w:r>
-            <w:r>
-              <w:rPr>
-                <w:rFonts w:ascii="Times New Roman" w:hAnsi="Times New Roman" w:cs="Times New Roman"/>
-                <w:sz w:val="24"/>
-                <w:szCs w:val="24"/>
-              </w:rPr>
-              <w:t>4</w:t>
-            </w:r>
-            <w:r>
-              <w:rPr>
-                <w:rFonts w:ascii="Times New Roman" w:hAnsi="Times New Roman" w:cs="Times New Roman"/>
-                <w:sz w:val="24"/>
-                <w:szCs w:val="24"/>
-              </w:rPr>
-              <w:t>)</w:t>
-            </w:r>
-          </w:p>
-        </w:tc>
-        <w:tc>
-          <w:tcPr>
-            <w:tcW w:w="2590" w:type="dxa"/>
-          </w:tcPr>
-          <w:p>
-            <w:pPr>
-              <w:jc w:val="center"/>
-              <w:rPr>
-                <w:rFonts w:ascii="Times New Roman" w:hAnsi="Times New Roman" w:cs="Times New Roman"/>
-                <w:sz w:val="24"/>
-                <w:szCs w:val="24"/>
-              </w:rPr>
-            </w:pPr>
-            <w:r>
-              <w:rPr>
-                <w:rFonts w:ascii="Times New Roman" w:hAnsi="Times New Roman" w:cs="Times New Roman"/>
-                <w:sz w:val="24"/>
-                <w:szCs w:val="24"/>
-              </w:rPr>
-              <w:t>Exceeding (6</w:t>
-            </w:r>
-            <w:r>
-              <w:rPr>
-                <w:rFonts w:ascii="Times New Roman" w:hAnsi="Times New Roman" w:cs="Times New Roman"/>
-                <w:sz w:val="24"/>
-                <w:szCs w:val="24"/>
-              </w:rPr>
-              <w:t>)</w:t>
+              <w:t>Minimally satisfactory (2)</w:t>
+            </w:r>
+          </w:p>
+        </w:tc>
+        <w:tc>
+          <w:tcPr>
+            <w:tcW w:w="2590" w:type="dxa"/>
+          </w:tcPr>
+          <w:p>
+            <w:pPr>
+              <w:jc w:val="center"/>
+              <w:rPr>
+                <w:rFonts w:ascii="Times New Roman" w:hAnsi="Times New Roman" w:cs="Times New Roman"/>
+                <w:sz w:val="24"/>
+                <w:szCs w:val="24"/>
+              </w:rPr>
+            </w:pPr>
+            <w:r>
+              <w:rPr>
+                <w:rFonts w:ascii="Times New Roman" w:hAnsi="Times New Roman" w:cs="Times New Roman"/>
+                <w:sz w:val="24"/>
+                <w:szCs w:val="24"/>
+              </w:rPr>
+              <w:t>Satisfactory (4)</w:t>
+            </w:r>
+          </w:p>
+        </w:tc>
+        <w:tc>
+          <w:tcPr>
+            <w:tcW w:w="2590" w:type="dxa"/>
+          </w:tcPr>
+          <w:p>
+            <w:pPr>
+              <w:jc w:val="center"/>
+              <w:rPr>
+                <w:rFonts w:ascii="Times New Roman" w:hAnsi="Times New Roman" w:cs="Times New Roman"/>
+                <w:sz w:val="24"/>
+                <w:szCs w:val="24"/>
+              </w:rPr>
+            </w:pPr>
+            <w:r>
+              <w:rPr>
+                <w:rFonts w:ascii="Times New Roman" w:hAnsi="Times New Roman" w:cs="Times New Roman"/>
+                <w:sz w:val="24"/>
+                <w:szCs w:val="24"/>
+              </w:rPr>
+              <w:t>Exceeding Expectations (6)</w:t>
             </w:r>
           </w:p>
         </w:tc>
@@ -811,16 +1220,7 @@
                 <w:sz w:val="24"/>
                 <w:szCs w:val="24"/>
               </w:rPr>
-              <w:t xml:space="preserve">After the group discussion, they still do not understand that they must vary the distance </w:t>
-            </w:r>
-            <w:r>
-              <w:rPr>
-                <w:rFonts w:ascii="Times New Roman" w:hAnsi="Times New Roman" w:cs="Times New Roman"/>
-                <w:sz w:val="24"/>
-                <w:szCs w:val="24"/>
-              </w:rPr>
-              <w:lastRenderedPageBreak/>
-              <w:t>and area between the plates.</w:t>
+              <w:t>After the group discussion, they still do not understand that they must vary the distance and area between the plates.</w:t>
             </w:r>
           </w:p>
         </w:tc>
@@ -899,39 +1299,29 @@
                 <w:sz w:val="24"/>
                 <w:szCs w:val="24"/>
               </w:rPr>
-              <w:t xml:space="preserve"> on the capacitance by </w:t>
-            </w:r>
-            <w:r>
-              <w:rPr>
-                <w:rFonts w:ascii="Times New Roman" w:eastAsiaTheme="minorEastAsia" w:hAnsi="Times New Roman" w:cs="Times New Roman"/>
-                <w:sz w:val="24"/>
-                <w:szCs w:val="24"/>
-              </w:rPr>
-              <w:lastRenderedPageBreak/>
-              <w:t>following the expected protocol.</w:t>
-            </w:r>
-          </w:p>
-        </w:tc>
-        <w:tc>
-          <w:tcPr>
-            <w:tcW w:w="2590" w:type="dxa"/>
-          </w:tcPr>
-          <w:p>
-            <w:pPr>
-              <w:jc w:val="center"/>
-              <w:rPr>
-                <w:rFonts w:ascii="Times New Roman" w:hAnsi="Times New Roman" w:cs="Times New Roman"/>
-                <w:sz w:val="24"/>
-                <w:szCs w:val="24"/>
-              </w:rPr>
-            </w:pPr>
-            <w:r>
-              <w:rPr>
-                <w:rFonts w:ascii="Times New Roman" w:hAnsi="Times New Roman" w:cs="Times New Roman"/>
-                <w:sz w:val="24"/>
-                <w:szCs w:val="24"/>
-              </w:rPr>
-              <w:lastRenderedPageBreak/>
+              <w:t xml:space="preserve"> on the capacitance by following the expected protocol.</w:t>
+            </w:r>
+          </w:p>
+        </w:tc>
+        <w:tc>
+          <w:tcPr>
+            <w:tcW w:w="2590" w:type="dxa"/>
+          </w:tcPr>
+          <w:p>
+            <w:pPr>
+              <w:jc w:val="center"/>
+              <w:rPr>
+                <w:rFonts w:ascii="Times New Roman" w:hAnsi="Times New Roman" w:cs="Times New Roman"/>
+                <w:sz w:val="24"/>
+                <w:szCs w:val="24"/>
+              </w:rPr>
+            </w:pPr>
+            <w:r>
+              <w:rPr>
+                <w:rFonts w:ascii="Times New Roman" w:hAnsi="Times New Roman" w:cs="Times New Roman"/>
+                <w:sz w:val="24"/>
+                <w:szCs w:val="24"/>
+              </w:rPr>
               <w:t xml:space="preserve">Offered an unexpected method to further test the effect of </w:t>
             </w:r>
             <m:oMath>
@@ -1035,6 +1425,14 @@
               </w:rPr>
               <w:t>Made observations in Session a, but did not correct for them in the Session b</w:t>
             </w:r>
+            <w:r>
+              <w:rPr>
+                <w:rFonts w:ascii="Times New Roman" w:hAnsi="Times New Roman" w:cs="Times New Roman"/>
+                <w:sz w:val="24"/>
+                <w:szCs w:val="24"/>
+              </w:rPr>
+              <w:t>.</w:t>
+            </w:r>
           </w:p>
         </w:tc>
         <w:tc>
@@ -1172,7 +1570,23 @@
                 <w:sz w:val="24"/>
                 <w:szCs w:val="24"/>
               </w:rPr>
-              <w:t>Observed it, but their data is inconclusive.</w:t>
+              <w:t xml:space="preserve">Observed it, but their data </w:t>
+            </w:r>
+            <w:r>
+              <w:rPr>
+                <w:rFonts w:ascii="Times New Roman" w:hAnsi="Times New Roman" w:cs="Times New Roman"/>
+                <w:sz w:val="24"/>
+                <w:szCs w:val="24"/>
+              </w:rPr>
+              <w:t>was</w:t>
+            </w:r>
+            <w:r>
+              <w:rPr>
+                <w:rFonts w:ascii="Times New Roman" w:hAnsi="Times New Roman" w:cs="Times New Roman"/>
+                <w:sz w:val="24"/>
+                <w:szCs w:val="24"/>
+              </w:rPr>
+              <w:t xml:space="preserve"> inconclusive.</w:t>
             </w:r>
           </w:p>
         </w:tc>
@@ -1218,7 +1632,7 @@
                 <w:sz w:val="24"/>
                 <w:szCs w:val="24"/>
               </w:rPr>
-              <w:t>-</w:t>
+              <w:t>See “Satisfactory” conditions. Further noticed that the main source of error comes from misalignment of the plates</w:t>
             </w:r>
           </w:p>
         </w:tc>
@@ -1242,6 +1656,7 @@
                 <w:sz w:val="24"/>
                 <w:szCs w:val="24"/>
               </w:rPr>
+              <w:lastRenderedPageBreak/>
               <w:t>Observed that the capacitance is inversely proportional to the distance between the plates.</w:t>
             </w:r>
           </w:p>
@@ -1288,7 +1703,23 @@
                 <w:sz w:val="24"/>
                 <w:szCs w:val="24"/>
               </w:rPr>
-              <w:t>Observed it, but their data is inconclusive.</w:t>
+              <w:t xml:space="preserve">Observed it, but their data </w:t>
+            </w:r>
+            <w:r>
+              <w:rPr>
+                <w:rFonts w:ascii="Times New Roman" w:hAnsi="Times New Roman" w:cs="Times New Roman"/>
+                <w:sz w:val="24"/>
+                <w:szCs w:val="24"/>
+              </w:rPr>
+              <w:t>was</w:t>
+            </w:r>
+            <w:r>
+              <w:rPr>
+                <w:rFonts w:ascii="Times New Roman" w:hAnsi="Times New Roman" w:cs="Times New Roman"/>
+                <w:sz w:val="24"/>
+                <w:szCs w:val="24"/>
+              </w:rPr>
+              <w:t xml:space="preserve"> inconclusive.</w:t>
             </w:r>
           </w:p>
         </w:tc>
@@ -1334,7 +1765,15 @@
                 <w:sz w:val="24"/>
                 <w:szCs w:val="24"/>
               </w:rPr>
-              <w:t xml:space="preserve">Observed that there for large enough distances, there is a correction that deviates from </w:t>
+              <w:t>Observed that</w:t>
+            </w:r>
+            <w:r>
+              <w:rPr>
+                <w:rFonts w:ascii="Times New Roman" w:hAnsi="Times New Roman" w:cs="Times New Roman"/>
+                <w:sz w:val="24"/>
+                <w:szCs w:val="24"/>
+              </w:rPr>
+              <w:t xml:space="preserve"> for large enough distances, there is a correction that deviates from </w:t>
             </w:r>
             <m:oMath>
               <m:r>
@@ -1401,51 +1840,59 @@
               </w:rPr>
               <w:t>Did not answer the question</w:t>
             </w:r>
-          </w:p>
-        </w:tc>
-        <w:tc>
-          <w:tcPr>
-            <w:tcW w:w="2590" w:type="dxa"/>
-          </w:tcPr>
-          <w:p>
-            <w:pPr>
-              <w:jc w:val="center"/>
-              <w:rPr>
-                <w:rFonts w:ascii="Times New Roman" w:hAnsi="Times New Roman" w:cs="Times New Roman"/>
-                <w:sz w:val="24"/>
-                <w:szCs w:val="24"/>
-              </w:rPr>
-            </w:pPr>
-            <w:r>
-              <w:rPr>
-                <w:rFonts w:ascii="Times New Roman" w:hAnsi="Times New Roman" w:cs="Times New Roman"/>
-                <w:sz w:val="24"/>
-                <w:szCs w:val="24"/>
-              </w:rPr>
-              <w:t>Answered the question, but the answer was inadequate.</w:t>
-            </w:r>
-          </w:p>
-        </w:tc>
-        <w:tc>
-          <w:tcPr>
-            <w:tcW w:w="2590" w:type="dxa"/>
-          </w:tcPr>
-          <w:p>
-            <w:pPr>
-              <w:jc w:val="center"/>
-              <w:rPr>
-                <w:rFonts w:ascii="Times New Roman" w:hAnsi="Times New Roman" w:cs="Times New Roman"/>
-                <w:sz w:val="24"/>
-                <w:szCs w:val="24"/>
-              </w:rPr>
-            </w:pPr>
-            <w:r>
-              <w:rPr>
-                <w:rFonts w:ascii="Times New Roman" w:hAnsi="Times New Roman" w:cs="Times New Roman"/>
-                <w:sz w:val="24"/>
-                <w:szCs w:val="24"/>
-              </w:rPr>
-              <w:t>Has the correct answer</w:t>
+            <w:r>
+              <w:rPr>
+                <w:rFonts w:ascii="Times New Roman" w:hAnsi="Times New Roman" w:cs="Times New Roman"/>
+                <w:sz w:val="24"/>
+                <w:szCs w:val="24"/>
+              </w:rPr>
+              <w:t>.</w:t>
+            </w:r>
+          </w:p>
+        </w:tc>
+        <w:tc>
+          <w:tcPr>
+            <w:tcW w:w="2590" w:type="dxa"/>
+          </w:tcPr>
+          <w:p>
+            <w:pPr>
+              <w:jc w:val="center"/>
+              <w:rPr>
+                <w:rFonts w:ascii="Times New Roman" w:hAnsi="Times New Roman" w:cs="Times New Roman"/>
+                <w:sz w:val="24"/>
+                <w:szCs w:val="24"/>
+              </w:rPr>
+            </w:pPr>
+            <w:r>
+              <w:rPr>
+                <w:rFonts w:ascii="Times New Roman" w:hAnsi="Times New Roman" w:cs="Times New Roman"/>
+                <w:sz w:val="24"/>
+                <w:szCs w:val="24"/>
+              </w:rPr>
+              <w:t>Incorrectly answered the question.</w:t>
+            </w:r>
+          </w:p>
+        </w:tc>
+        <w:tc>
+          <w:tcPr>
+            <w:tcW w:w="2590" w:type="dxa"/>
+          </w:tcPr>
+          <w:p>
+            <w:pPr>
+              <w:jc w:val="center"/>
+              <w:rPr>
+                <w:rFonts w:ascii="Times New Roman" w:hAnsi="Times New Roman" w:cs="Times New Roman"/>
+                <w:sz w:val="24"/>
+                <w:szCs w:val="24"/>
+              </w:rPr>
+            </w:pPr>
+            <w:r>
+              <w:rPr>
+                <w:rFonts w:ascii="Times New Roman" w:hAnsi="Times New Roman" w:cs="Times New Roman"/>
+                <w:sz w:val="24"/>
+                <w:szCs w:val="24"/>
+              </w:rPr>
+              <w:t>Correctly answered the question.</w:t>
             </w:r>
           </w:p>
         </w:tc>
@@ -1590,7 +2037,7 @@
                 <w:sz w:val="24"/>
                 <w:szCs w:val="24"/>
               </w:rPr>
-              <w:t>Minimalist (1)</w:t>
+              <w:t>Minimally satisfactory (1)</w:t>
             </w:r>
           </w:p>
         </w:tc>
@@ -1691,7 +2138,7 @@
                 <w:sz w:val="24"/>
                 <w:szCs w:val="24"/>
               </w:rPr>
-              <w:t>Roughly half the calculations are wrong</w:t>
+              <w:t>Made mistakes but it did not affect the overall understanding of the physical concepts.</w:t>
             </w:r>
           </w:p>
         </w:tc>
@@ -1715,6 +2162,14 @@
                 <w:szCs w:val="24"/>
               </w:rPr>
               <w:t>Most calculations are correct</w:t>
+            </w:r>
+            <w:r>
+              <w:rPr>
+                <w:rFonts w:ascii="Times New Roman" w:hAnsi="Times New Roman" w:cs="Times New Roman"/>
+                <w:sz w:val="24"/>
+                <w:szCs w:val="24"/>
+              </w:rPr>
+              <w:t>.</w:t>
             </w:r>
           </w:p>
         </w:tc>
@@ -2042,7 +2497,6 @@
                 <w:sz w:val="24"/>
                 <w:szCs w:val="24"/>
               </w:rPr>
-              <w:lastRenderedPageBreak/>
               <w:t>Axes labels</w:t>
             </w:r>
           </w:p>
@@ -2596,6 +3050,7 @@
           <w:sz w:val="24"/>
           <w:szCs w:val="24"/>
         </w:rPr>
+        <w:lastRenderedPageBreak/>
         <w:t xml:space="preserve">Discusses the </w:t>
       </w:r>
       <w:r>
@@ -2631,23 +3086,6 @@
         </w:rPr>
         <w:t>.</w:t>
       </w:r>
-      <w:bookmarkStart w:id="0" w:name="_GoBack"/>
-      <w:bookmarkEnd w:id="0"/>
-    </w:p>
-    <w:p>
-      <w:pPr>
-        <w:pStyle w:val="ListParagraph"/>
-        <w:numPr>
-          <w:ilvl w:val="0"/>
-          <w:numId w:val="1"/>
-        </w:numPr>
-        <w:spacing w:after="0"/>
-        <w:rPr>
-          <w:rFonts w:ascii="Times New Roman" w:hAnsi="Times New Roman" w:cs="Times New Roman"/>
-          <w:sz w:val="24"/>
-          <w:szCs w:val="24"/>
-        </w:rPr>
-      </w:pPr>
     </w:p>
     <w:sectPr>
       <w:pgSz w:w="15840" w:h="12240" w:orient="landscape"/>

</xml_diff>

<commit_message>
Updated manual + rubrics
- Accepted Nik's changes
- Updated rubrics after discussing with Cesar
</commit_message>
<xml_diff>
--- a/Grading Rubric/lab1-grading-rubric.docx
+++ b/Grading Rubric/lab1-grading-rubric.docx
@@ -93,6 +93,7 @@
           <w:szCs w:val="32"/>
         </w:rPr>
       </w:pPr>
+      <w:proofErr w:type="gramStart"/>
       <w:r>
         <w:rPr>
           <w:rFonts w:ascii="Times New Roman" w:hAnsi="Times New Roman" w:cs="Times New Roman"/>
@@ -101,10 +102,19 @@
           <w:sz w:val="32"/>
           <w:szCs w:val="32"/>
         </w:rPr>
-        <w:t>( /42</w:t>
-      </w:r>
-      <w:bookmarkStart w:id="0" w:name="_GoBack"/>
-      <w:bookmarkEnd w:id="0"/>
+        <w:t>( /</w:t>
+      </w:r>
+      <w:proofErr w:type="gramEnd"/>
+      <w:r>
+        <w:rPr>
+          <w:rFonts w:ascii="Times New Roman" w:hAnsi="Times New Roman" w:cs="Times New Roman"/>
+          <w:b/>
+          <w:i/>
+          <w:sz w:val="32"/>
+          <w:szCs w:val="32"/>
+        </w:rPr>
+        <w:t>42</w:t>
+      </w:r>
       <w:r>
         <w:rPr>
           <w:rFonts w:ascii="Times New Roman" w:hAnsi="Times New Roman" w:cs="Times New Roman"/>
@@ -1586,7 +1596,7 @@
                 <w:sz w:val="24"/>
                 <w:szCs w:val="24"/>
               </w:rPr>
-              <w:t xml:space="preserve"> inconclusive.</w:t>
+              <w:t xml:space="preserve"> inconclusive, and did not provide a justification.</w:t>
             </w:r>
           </w:p>
         </w:tc>
@@ -1680,100 +1690,17 @@
                 <w:sz w:val="24"/>
                 <w:szCs w:val="24"/>
               </w:rPr>
-              <w:t>Did not observe this.</w:t>
-            </w:r>
-          </w:p>
-        </w:tc>
-        <w:tc>
-          <w:tcPr>
-            <w:tcW w:w="2590" w:type="dxa"/>
-          </w:tcPr>
-          <w:p>
-            <w:pPr>
-              <w:jc w:val="center"/>
-              <w:rPr>
-                <w:rFonts w:ascii="Times New Roman" w:hAnsi="Times New Roman" w:cs="Times New Roman"/>
-                <w:sz w:val="24"/>
-                <w:szCs w:val="24"/>
-              </w:rPr>
-            </w:pPr>
-            <w:r>
-              <w:rPr>
-                <w:rFonts w:ascii="Times New Roman" w:hAnsi="Times New Roman" w:cs="Times New Roman"/>
-                <w:sz w:val="24"/>
-                <w:szCs w:val="24"/>
-              </w:rPr>
-              <w:t xml:space="preserve">Observed it, but their data </w:t>
-            </w:r>
-            <w:r>
-              <w:rPr>
-                <w:rFonts w:ascii="Times New Roman" w:hAnsi="Times New Roman" w:cs="Times New Roman"/>
-                <w:sz w:val="24"/>
-                <w:szCs w:val="24"/>
-              </w:rPr>
-              <w:t>was</w:t>
-            </w:r>
-            <w:r>
-              <w:rPr>
-                <w:rFonts w:ascii="Times New Roman" w:hAnsi="Times New Roman" w:cs="Times New Roman"/>
-                <w:sz w:val="24"/>
-                <w:szCs w:val="24"/>
-              </w:rPr>
-              <w:t xml:space="preserve"> inconclusive.</w:t>
-            </w:r>
-          </w:p>
-        </w:tc>
-        <w:tc>
-          <w:tcPr>
-            <w:tcW w:w="2590" w:type="dxa"/>
-          </w:tcPr>
-          <w:p>
-            <w:pPr>
-              <w:jc w:val="center"/>
-              <w:rPr>
-                <w:rFonts w:ascii="Times New Roman" w:hAnsi="Times New Roman" w:cs="Times New Roman"/>
-                <w:sz w:val="24"/>
-                <w:szCs w:val="24"/>
-              </w:rPr>
-            </w:pPr>
-            <w:r>
-              <w:rPr>
-                <w:rFonts w:ascii="Times New Roman" w:hAnsi="Times New Roman" w:cs="Times New Roman"/>
-                <w:sz w:val="24"/>
-                <w:szCs w:val="24"/>
-              </w:rPr>
-              <w:t>Observed it and obtained good data. Or obtained bad data but were able to justify their sources of error.</w:t>
-            </w:r>
-          </w:p>
-        </w:tc>
-        <w:tc>
-          <w:tcPr>
-            <w:tcW w:w="2590" w:type="dxa"/>
-          </w:tcPr>
-          <w:p>
-            <w:pPr>
-              <w:jc w:val="center"/>
-              <w:rPr>
-                <w:rFonts w:ascii="Times New Roman" w:hAnsi="Times New Roman" w:cs="Times New Roman"/>
-                <w:sz w:val="24"/>
-                <w:szCs w:val="24"/>
-              </w:rPr>
-            </w:pPr>
-            <w:r>
-              <w:rPr>
-                <w:rFonts w:ascii="Times New Roman" w:hAnsi="Times New Roman" w:cs="Times New Roman"/>
-                <w:sz w:val="24"/>
-                <w:szCs w:val="24"/>
-              </w:rPr>
-              <w:t>Observed that</w:t>
-            </w:r>
-            <w:r>
-              <w:rPr>
-                <w:rFonts w:ascii="Times New Roman" w:hAnsi="Times New Roman" w:cs="Times New Roman"/>
-                <w:sz w:val="24"/>
-                <w:szCs w:val="24"/>
-              </w:rPr>
-              <w:t xml:space="preserve"> for large enough distances, there is a correction that deviates from </w:t>
+              <w:t>Took more than 3 layers but did not obs</w:t>
+            </w:r>
+            <w:bookmarkStart w:id="0" w:name="_GoBack"/>
+            <w:bookmarkEnd w:id="0"/>
+            <w:r>
+              <w:rPr>
+                <w:rFonts w:ascii="Times New Roman" w:hAnsi="Times New Roman" w:cs="Times New Roman"/>
+                <w:sz w:val="24"/>
+                <w:szCs w:val="24"/>
+              </w:rPr>
+              <w:t xml:space="preserve">erve the </w:t>
             </w:r>
             <m:oMath>
               <m:r>
@@ -1791,7 +1718,375 @@
                 <w:sz w:val="24"/>
                 <w:szCs w:val="24"/>
               </w:rPr>
-              <w:t>. Attempted to give an explanation to this correction.</w:t>
+              <w:t xml:space="preserve"> behavior over the whole dat</w:t>
+            </w:r>
+            <w:proofErr w:type="spellStart"/>
+            <w:r>
+              <w:rPr>
+                <w:rFonts w:ascii="Times New Roman" w:eastAsiaTheme="minorEastAsia" w:hAnsi="Times New Roman" w:cs="Times New Roman"/>
+                <w:sz w:val="24"/>
+                <w:szCs w:val="24"/>
+              </w:rPr>
+              <w:t>aset</w:t>
+            </w:r>
+            <w:proofErr w:type="spellEnd"/>
+            <w:r>
+              <w:rPr>
+                <w:rFonts w:ascii="Times New Roman" w:eastAsiaTheme="minorEastAsia" w:hAnsi="Times New Roman" w:cs="Times New Roman"/>
+                <w:sz w:val="24"/>
+                <w:szCs w:val="24"/>
+              </w:rPr>
+              <w:t xml:space="preserve">. </w:t>
+            </w:r>
+            <w:r>
+              <w:rPr>
+                <w:rFonts w:ascii="Times New Roman" w:eastAsiaTheme="minorEastAsia" w:hAnsi="Times New Roman" w:cs="Times New Roman"/>
+                <w:b/>
+                <w:sz w:val="24"/>
+                <w:szCs w:val="24"/>
+              </w:rPr>
+              <w:t xml:space="preserve">Did not notice the </w:t>
+            </w:r>
+            <m:oMath>
+              <m:r>
+                <m:rPr>
+                  <m:sty m:val="bi"/>
+                </m:rPr>
+                <w:rPr>
+                  <w:rFonts w:ascii="Cambria Math" w:eastAsiaTheme="minorEastAsia" w:hAnsi="Cambria Math" w:cs="Times New Roman"/>
+                  <w:sz w:val="24"/>
+                  <w:szCs w:val="24"/>
+                </w:rPr>
+                <m:t>1/d</m:t>
+              </m:r>
+            </m:oMath>
+            <w:r>
+              <w:rPr>
+                <w:rFonts w:ascii="Times New Roman" w:eastAsiaTheme="minorEastAsia" w:hAnsi="Times New Roman" w:cs="Times New Roman"/>
+                <w:b/>
+                <w:sz w:val="24"/>
+                <w:szCs w:val="24"/>
+              </w:rPr>
+              <w:t xml:space="preserve"> behavior for less than 3 layers.</w:t>
+            </w:r>
+            <w:r>
+              <w:rPr>
+                <w:rFonts w:ascii="Times New Roman" w:eastAsiaTheme="minorEastAsia" w:hAnsi="Times New Roman" w:cs="Times New Roman"/>
+                <w:sz w:val="24"/>
+                <w:szCs w:val="24"/>
+              </w:rPr>
+              <w:t xml:space="preserve"> </w:t>
+            </w:r>
+            <w:r>
+              <w:rPr>
+                <w:rFonts w:ascii="Times New Roman" w:eastAsiaTheme="minorEastAsia" w:hAnsi="Times New Roman" w:cs="Times New Roman"/>
+                <w:b/>
+                <w:sz w:val="24"/>
+                <w:szCs w:val="24"/>
+              </w:rPr>
+              <w:t>Did not a</w:t>
+            </w:r>
+            <w:r>
+              <w:rPr>
+                <w:rFonts w:ascii="Times New Roman" w:eastAsiaTheme="minorEastAsia" w:hAnsi="Times New Roman" w:cs="Times New Roman"/>
+                <w:b/>
+                <w:sz w:val="24"/>
+                <w:szCs w:val="24"/>
+              </w:rPr>
+              <w:t>ttempt</w:t>
+            </w:r>
+            <w:r>
+              <w:rPr>
+                <w:rFonts w:ascii="Times New Roman" w:eastAsiaTheme="minorEastAsia" w:hAnsi="Times New Roman" w:cs="Times New Roman"/>
+                <w:sz w:val="24"/>
+                <w:szCs w:val="24"/>
+              </w:rPr>
+              <w:t xml:space="preserve"> to explain the discrepancy.</w:t>
+            </w:r>
+          </w:p>
+        </w:tc>
+        <w:tc>
+          <w:tcPr>
+            <w:tcW w:w="2590" w:type="dxa"/>
+          </w:tcPr>
+          <w:p>
+            <w:pPr>
+              <w:jc w:val="center"/>
+              <w:rPr>
+                <w:rFonts w:ascii="Times New Roman" w:hAnsi="Times New Roman" w:cs="Times New Roman"/>
+                <w:sz w:val="24"/>
+                <w:szCs w:val="24"/>
+              </w:rPr>
+            </w:pPr>
+            <w:r>
+              <w:rPr>
+                <w:rFonts w:ascii="Times New Roman" w:hAnsi="Times New Roman" w:cs="Times New Roman"/>
+                <w:sz w:val="24"/>
+                <w:szCs w:val="24"/>
+              </w:rPr>
+              <w:t xml:space="preserve">Took more than 3 layers but did not observe the </w:t>
+            </w:r>
+            <m:oMath>
+              <m:r>
+                <w:rPr>
+                  <w:rFonts w:ascii="Cambria Math" w:hAnsi="Cambria Math" w:cs="Times New Roman"/>
+                  <w:sz w:val="24"/>
+                  <w:szCs w:val="24"/>
+                </w:rPr>
+                <m:t>1/</m:t>
+              </m:r>
+              <m:r>
+                <w:rPr>
+                  <w:rFonts w:ascii="Cambria Math" w:hAnsi="Cambria Math" w:cs="Times New Roman"/>
+                  <w:sz w:val="24"/>
+                  <w:szCs w:val="24"/>
+                </w:rPr>
+                <m:t>d</m:t>
+              </m:r>
+            </m:oMath>
+            <w:r>
+              <w:rPr>
+                <w:rFonts w:ascii="Times New Roman" w:eastAsiaTheme="minorEastAsia" w:hAnsi="Times New Roman" w:cs="Times New Roman"/>
+                <w:sz w:val="24"/>
+                <w:szCs w:val="24"/>
+              </w:rPr>
+              <w:t xml:space="preserve"> behavior over the whole dataset</w:t>
+            </w:r>
+            <w:r>
+              <w:rPr>
+                <w:rFonts w:ascii="Times New Roman" w:eastAsiaTheme="minorEastAsia" w:hAnsi="Times New Roman" w:cs="Times New Roman"/>
+                <w:sz w:val="24"/>
+                <w:szCs w:val="24"/>
+              </w:rPr>
+              <w:t xml:space="preserve">. </w:t>
+            </w:r>
+            <w:r>
+              <w:rPr>
+                <w:rFonts w:ascii="Times New Roman" w:eastAsiaTheme="minorEastAsia" w:hAnsi="Times New Roman" w:cs="Times New Roman"/>
+                <w:b/>
+                <w:sz w:val="24"/>
+                <w:szCs w:val="24"/>
+              </w:rPr>
+              <w:t xml:space="preserve">Did not notice the </w:t>
+            </w:r>
+            <m:oMath>
+              <m:r>
+                <m:rPr>
+                  <m:sty m:val="bi"/>
+                </m:rPr>
+                <w:rPr>
+                  <w:rFonts w:ascii="Cambria Math" w:eastAsiaTheme="minorEastAsia" w:hAnsi="Cambria Math" w:cs="Times New Roman"/>
+                  <w:sz w:val="24"/>
+                  <w:szCs w:val="24"/>
+                </w:rPr>
+                <m:t>1/d</m:t>
+              </m:r>
+            </m:oMath>
+            <w:r>
+              <w:rPr>
+                <w:rFonts w:ascii="Times New Roman" w:eastAsiaTheme="minorEastAsia" w:hAnsi="Times New Roman" w:cs="Times New Roman"/>
+                <w:b/>
+                <w:sz w:val="24"/>
+                <w:szCs w:val="24"/>
+              </w:rPr>
+              <w:t xml:space="preserve"> behavior for less than 3 layers.</w:t>
+            </w:r>
+            <w:r>
+              <w:rPr>
+                <w:rFonts w:ascii="Times New Roman" w:eastAsiaTheme="minorEastAsia" w:hAnsi="Times New Roman" w:cs="Times New Roman"/>
+                <w:sz w:val="24"/>
+                <w:szCs w:val="24"/>
+              </w:rPr>
+              <w:t xml:space="preserve"> </w:t>
+            </w:r>
+            <w:r>
+              <w:rPr>
+                <w:rFonts w:ascii="Times New Roman" w:eastAsiaTheme="minorEastAsia" w:hAnsi="Times New Roman" w:cs="Times New Roman"/>
+                <w:b/>
+                <w:sz w:val="24"/>
+                <w:szCs w:val="24"/>
+              </w:rPr>
+              <w:t>Attempted</w:t>
+            </w:r>
+            <w:r>
+              <w:rPr>
+                <w:rFonts w:ascii="Times New Roman" w:eastAsiaTheme="minorEastAsia" w:hAnsi="Times New Roman" w:cs="Times New Roman"/>
+                <w:sz w:val="24"/>
+                <w:szCs w:val="24"/>
+              </w:rPr>
+              <w:t xml:space="preserve"> to explain the discrepancy.</w:t>
+            </w:r>
+          </w:p>
+        </w:tc>
+        <w:tc>
+          <w:tcPr>
+            <w:tcW w:w="2590" w:type="dxa"/>
+          </w:tcPr>
+          <w:p>
+            <w:pPr>
+              <w:jc w:val="center"/>
+              <w:rPr>
+                <w:rFonts w:ascii="Times New Roman" w:hAnsi="Times New Roman" w:cs="Times New Roman"/>
+                <w:sz w:val="24"/>
+                <w:szCs w:val="24"/>
+              </w:rPr>
+            </w:pPr>
+            <w:r>
+              <w:rPr>
+                <w:rFonts w:ascii="Times New Roman" w:hAnsi="Times New Roman" w:cs="Times New Roman"/>
+                <w:b/>
+                <w:sz w:val="24"/>
+                <w:szCs w:val="24"/>
+              </w:rPr>
+              <w:t xml:space="preserve">Observed that for few layers, there is a </w:t>
+            </w:r>
+            <m:oMath>
+              <m:r>
+                <m:rPr>
+                  <m:sty m:val="bi"/>
+                </m:rPr>
+                <w:rPr>
+                  <w:rFonts w:ascii="Cambria Math" w:hAnsi="Cambria Math" w:cs="Times New Roman"/>
+                  <w:sz w:val="24"/>
+                  <w:szCs w:val="24"/>
+                </w:rPr>
+                <m:t>1/d</m:t>
+              </m:r>
+            </m:oMath>
+            <w:r>
+              <w:rPr>
+                <w:rFonts w:ascii="Times New Roman" w:eastAsiaTheme="minorEastAsia" w:hAnsi="Times New Roman" w:cs="Times New Roman"/>
+                <w:b/>
+                <w:sz w:val="24"/>
+                <w:szCs w:val="24"/>
+              </w:rPr>
+              <w:t xml:space="preserve"> behavior.</w:t>
+            </w:r>
+            <w:r>
+              <w:rPr>
+                <w:rFonts w:ascii="Times New Roman" w:eastAsiaTheme="minorEastAsia" w:hAnsi="Times New Roman" w:cs="Times New Roman"/>
+                <w:sz w:val="24"/>
+                <w:szCs w:val="24"/>
+              </w:rPr>
+              <w:t xml:space="preserve"> </w:t>
+            </w:r>
+            <w:r>
+              <w:rPr>
+                <w:rFonts w:ascii="Times New Roman" w:hAnsi="Times New Roman" w:cs="Times New Roman"/>
+                <w:sz w:val="24"/>
+                <w:szCs w:val="24"/>
+              </w:rPr>
+              <w:t xml:space="preserve">Observed that for large enough distances, there is a correction that deviates from </w:t>
+            </w:r>
+            <m:oMath>
+              <m:r>
+                <w:rPr>
+                  <w:rFonts w:ascii="Cambria Math" w:hAnsi="Cambria Math" w:cs="Times New Roman"/>
+                  <w:sz w:val="24"/>
+                  <w:szCs w:val="24"/>
+                </w:rPr>
+                <m:t>1/d</m:t>
+              </m:r>
+            </m:oMath>
+            <w:r>
+              <w:rPr>
+                <w:rFonts w:ascii="Times New Roman" w:eastAsiaTheme="minorEastAsia" w:hAnsi="Times New Roman" w:cs="Times New Roman"/>
+                <w:sz w:val="24"/>
+                <w:szCs w:val="24"/>
+              </w:rPr>
+              <w:t xml:space="preserve">. </w:t>
+            </w:r>
+            <w:r>
+              <w:rPr>
+                <w:rFonts w:ascii="Times New Roman" w:eastAsiaTheme="minorEastAsia" w:hAnsi="Times New Roman" w:cs="Times New Roman"/>
+                <w:b/>
+                <w:sz w:val="24"/>
+                <w:szCs w:val="24"/>
+              </w:rPr>
+              <w:t>Did not attempt</w:t>
+            </w:r>
+            <w:r>
+              <w:rPr>
+                <w:rFonts w:ascii="Times New Roman" w:eastAsiaTheme="minorEastAsia" w:hAnsi="Times New Roman" w:cs="Times New Roman"/>
+                <w:b/>
+                <w:sz w:val="24"/>
+                <w:szCs w:val="24"/>
+              </w:rPr>
+              <w:t xml:space="preserve"> </w:t>
+            </w:r>
+            <w:r>
+              <w:rPr>
+                <w:rFonts w:ascii="Times New Roman" w:eastAsiaTheme="minorEastAsia" w:hAnsi="Times New Roman" w:cs="Times New Roman"/>
+                <w:sz w:val="24"/>
+                <w:szCs w:val="24"/>
+              </w:rPr>
+              <w:t>to give an explanation to this correction.</w:t>
+            </w:r>
+          </w:p>
+        </w:tc>
+        <w:tc>
+          <w:tcPr>
+            <w:tcW w:w="2590" w:type="dxa"/>
+          </w:tcPr>
+          <w:p>
+            <w:pPr>
+              <w:jc w:val="center"/>
+              <w:rPr>
+                <w:rFonts w:ascii="Times New Roman" w:hAnsi="Times New Roman" w:cs="Times New Roman"/>
+                <w:sz w:val="24"/>
+                <w:szCs w:val="24"/>
+              </w:rPr>
+            </w:pPr>
+            <w:r>
+              <w:rPr>
+                <w:rFonts w:ascii="Times New Roman" w:hAnsi="Times New Roman" w:cs="Times New Roman"/>
+                <w:sz w:val="24"/>
+                <w:szCs w:val="24"/>
+              </w:rPr>
+              <w:t>Observed that</w:t>
+            </w:r>
+            <w:r>
+              <w:rPr>
+                <w:rFonts w:ascii="Times New Roman" w:hAnsi="Times New Roman" w:cs="Times New Roman"/>
+                <w:sz w:val="24"/>
+                <w:szCs w:val="24"/>
+              </w:rPr>
+              <w:t xml:space="preserve"> for large enough distances, there is a correction that deviates from </w:t>
+            </w:r>
+            <m:oMath>
+              <m:r>
+                <w:rPr>
+                  <w:rFonts w:ascii="Cambria Math" w:hAnsi="Cambria Math" w:cs="Times New Roman"/>
+                  <w:sz w:val="24"/>
+                  <w:szCs w:val="24"/>
+                </w:rPr>
+                <m:t>1/d</m:t>
+              </m:r>
+            </m:oMath>
+            <w:r>
+              <w:rPr>
+                <w:rFonts w:ascii="Times New Roman" w:eastAsiaTheme="minorEastAsia" w:hAnsi="Times New Roman" w:cs="Times New Roman"/>
+                <w:sz w:val="24"/>
+                <w:szCs w:val="24"/>
+              </w:rPr>
+              <w:t xml:space="preserve">. </w:t>
+            </w:r>
+            <w:r>
+              <w:rPr>
+                <w:rFonts w:ascii="Times New Roman" w:eastAsiaTheme="minorEastAsia" w:hAnsi="Times New Roman" w:cs="Times New Roman"/>
+                <w:b/>
+                <w:sz w:val="24"/>
+                <w:szCs w:val="24"/>
+              </w:rPr>
+              <w:t>Attempted</w:t>
+            </w:r>
+            <w:r>
+              <w:rPr>
+                <w:rFonts w:ascii="Times New Roman" w:eastAsiaTheme="minorEastAsia" w:hAnsi="Times New Roman" w:cs="Times New Roman"/>
+                <w:sz w:val="24"/>
+                <w:szCs w:val="24"/>
+              </w:rPr>
+              <w:t xml:space="preserve"> to give an explanation to this correction.</w:t>
             </w:r>
           </w:p>
         </w:tc>
@@ -2954,7 +3249,8 @@
           <w:sz w:val="24"/>
           <w:szCs w:val="24"/>
         </w:rPr>
-        <w:t>Fixed a known technical issue with the setup</w:t>
+        <w:lastRenderedPageBreak/>
+        <w:t>Fixed a technical issue with the setup</w:t>
       </w:r>
       <w:r>
         <w:rPr>
@@ -2980,6 +3276,47 @@
           <w:szCs w:val="24"/>
         </w:rPr>
         <w:t>.</w:t>
+      </w:r>
+    </w:p>
+    <w:p>
+      <w:pPr>
+        <w:pStyle w:val="ListParagraph"/>
+        <w:numPr>
+          <w:ilvl w:val="1"/>
+          <w:numId w:val="1"/>
+        </w:numPr>
+        <w:spacing w:after="0"/>
+        <w:rPr>
+          <w:rFonts w:ascii="Times New Roman" w:hAnsi="Times New Roman" w:cs="Times New Roman"/>
+          <w:sz w:val="24"/>
+          <w:szCs w:val="24"/>
+        </w:rPr>
+      </w:pPr>
+      <w:r>
+        <w:rPr>
+          <w:rFonts w:ascii="Times New Roman" w:hAnsi="Times New Roman" w:cs="Times New Roman"/>
+          <w:sz w:val="24"/>
+          <w:szCs w:val="24"/>
+        </w:rPr>
+        <w:t xml:space="preserve">Since this lab has more freedom than the others, it is unlikely that we’ve accounted for every possible </w:t>
+      </w:r>
+      <w:proofErr w:type="gramStart"/>
+      <w:r>
+        <w:rPr>
+          <w:rFonts w:ascii="Times New Roman" w:hAnsi="Times New Roman" w:cs="Times New Roman"/>
+          <w:sz w:val="24"/>
+          <w:szCs w:val="24"/>
+        </w:rPr>
+        <w:t>scenarios</w:t>
+      </w:r>
+      <w:proofErr w:type="gramEnd"/>
+      <w:r>
+        <w:rPr>
+          <w:rFonts w:ascii="Times New Roman" w:hAnsi="Times New Roman" w:cs="Times New Roman"/>
+          <w:sz w:val="24"/>
+          <w:szCs w:val="24"/>
+        </w:rPr>
+        <w:t xml:space="preserve"> and therefore, if students can help us improve these labs, they should be rewarded for doing so.</w:t>
       </w:r>
     </w:p>
     <w:p>
@@ -3034,6 +3371,29 @@
       <w:pPr>
         <w:pStyle w:val="ListParagraph"/>
         <w:numPr>
+          <w:ilvl w:val="1"/>
+          <w:numId w:val="1"/>
+        </w:numPr>
+        <w:spacing w:after="0"/>
+        <w:rPr>
+          <w:rFonts w:ascii="Times New Roman" w:hAnsi="Times New Roman" w:cs="Times New Roman"/>
+          <w:sz w:val="24"/>
+          <w:szCs w:val="24"/>
+        </w:rPr>
+      </w:pPr>
+      <w:r>
+        <w:rPr>
+          <w:rFonts w:ascii="Times New Roman" w:hAnsi="Times New Roman" w:cs="Times New Roman"/>
+          <w:sz w:val="24"/>
+          <w:szCs w:val="24"/>
+        </w:rPr>
+        <w:t>See the explanation above.</w:t>
+      </w:r>
+    </w:p>
+    <w:p>
+      <w:pPr>
+        <w:pStyle w:val="ListParagraph"/>
+        <w:numPr>
           <w:ilvl w:val="0"/>
           <w:numId w:val="1"/>
         </w:numPr>
@@ -3050,7 +3410,6 @@
           <w:sz w:val="24"/>
           <w:szCs w:val="24"/>
         </w:rPr>
-        <w:lastRenderedPageBreak/>
         <w:t xml:space="preserve">Discusses the </w:t>
       </w:r>
       <w:r>
@@ -3086,6 +3445,153 @@
         </w:rPr>
         <w:t>.</w:t>
       </w:r>
+    </w:p>
+    <w:p>
+      <w:pPr>
+        <w:pStyle w:val="ListParagraph"/>
+        <w:numPr>
+          <w:ilvl w:val="1"/>
+          <w:numId w:val="1"/>
+        </w:numPr>
+        <w:spacing w:after="0"/>
+        <w:rPr>
+          <w:rFonts w:ascii="Times New Roman" w:hAnsi="Times New Roman" w:cs="Times New Roman"/>
+          <w:sz w:val="24"/>
+          <w:szCs w:val="24"/>
+        </w:rPr>
+      </w:pPr>
+      <w:r>
+        <w:rPr>
+          <w:rFonts w:ascii="Times New Roman" w:hAnsi="Times New Roman" w:cs="Times New Roman"/>
+          <w:sz w:val="24"/>
+          <w:szCs w:val="24"/>
+        </w:rPr>
+        <w:t>The electric field is constant for an infinite plane</w:t>
+      </w:r>
+    </w:p>
+    <w:p>
+      <w:pPr>
+        <w:pStyle w:val="ListParagraph"/>
+        <w:numPr>
+          <w:ilvl w:val="0"/>
+          <w:numId w:val="1"/>
+        </w:numPr>
+        <w:spacing w:after="0"/>
+        <w:rPr>
+          <w:rFonts w:ascii="Times New Roman" w:hAnsi="Times New Roman" w:cs="Times New Roman"/>
+          <w:sz w:val="24"/>
+          <w:szCs w:val="24"/>
+        </w:rPr>
+      </w:pPr>
+      <w:r>
+        <w:rPr>
+          <w:rFonts w:ascii="Times New Roman" w:hAnsi="Times New Roman" w:cs="Times New Roman"/>
+          <w:sz w:val="24"/>
+          <w:szCs w:val="24"/>
+        </w:rPr>
+        <w:t>Contrast the electric field of an infinite plane to that of a point charge or infinite line.</w:t>
+      </w:r>
+    </w:p>
+    <w:p>
+      <w:pPr>
+        <w:pStyle w:val="ListParagraph"/>
+        <w:numPr>
+          <w:ilvl w:val="1"/>
+          <w:numId w:val="1"/>
+        </w:numPr>
+        <w:spacing w:after="0"/>
+        <w:rPr>
+          <w:rFonts w:ascii="Times New Roman" w:hAnsi="Times New Roman" w:cs="Times New Roman"/>
+          <w:sz w:val="24"/>
+          <w:szCs w:val="24"/>
+        </w:rPr>
+      </w:pPr>
+      <w:r>
+        <w:rPr>
+          <w:rFonts w:ascii="Times New Roman" w:hAnsi="Times New Roman" w:cs="Times New Roman"/>
+          <w:sz w:val="24"/>
+          <w:szCs w:val="24"/>
+        </w:rPr>
+        <w:t xml:space="preserve">The former is </w:t>
+      </w:r>
+      <m:oMath>
+        <m:r>
+          <w:rPr>
+            <w:rFonts w:ascii="Cambria Math" w:hAnsi="Cambria Math" w:cs="Times New Roman"/>
+            <w:sz w:val="24"/>
+            <w:szCs w:val="24"/>
+          </w:rPr>
+          <m:t>1/</m:t>
+        </m:r>
+        <m:sSup>
+          <m:sSupPr>
+            <m:ctrlPr>
+              <w:rPr>
+                <w:rFonts w:ascii="Cambria Math" w:hAnsi="Cambria Math" w:cs="Times New Roman"/>
+                <w:i/>
+                <w:sz w:val="24"/>
+                <w:szCs w:val="24"/>
+              </w:rPr>
+            </m:ctrlPr>
+          </m:sSupPr>
+          <m:e>
+            <m:r>
+              <w:rPr>
+                <w:rFonts w:ascii="Cambria Math" w:hAnsi="Cambria Math" w:cs="Times New Roman"/>
+                <w:sz w:val="24"/>
+                <w:szCs w:val="24"/>
+              </w:rPr>
+              <m:t>r</m:t>
+            </m:r>
+          </m:e>
+          <m:sup>
+            <m:r>
+              <w:rPr>
+                <w:rFonts w:ascii="Cambria Math" w:hAnsi="Cambria Math" w:cs="Times New Roman"/>
+                <w:sz w:val="24"/>
+                <w:szCs w:val="24"/>
+              </w:rPr>
+              <m:t>2</m:t>
+            </m:r>
+          </m:sup>
+        </m:sSup>
+      </m:oMath>
+      <w:r>
+        <w:rPr>
+          <w:rFonts w:ascii="Times New Roman" w:eastAsiaTheme="minorEastAsia" w:hAnsi="Times New Roman" w:cs="Times New Roman"/>
+          <w:sz w:val="24"/>
+          <w:szCs w:val="24"/>
+        </w:rPr>
+        <w:t xml:space="preserve"> and the latter is </w:t>
+      </w:r>
+      <m:oMath>
+        <m:r>
+          <w:rPr>
+            <w:rFonts w:ascii="Cambria Math" w:eastAsiaTheme="minorEastAsia" w:hAnsi="Cambria Math" w:cs="Times New Roman"/>
+            <w:sz w:val="24"/>
+            <w:szCs w:val="24"/>
+          </w:rPr>
+          <m:t>1/r</m:t>
+        </m:r>
+      </m:oMath>
+      <w:r>
+        <w:rPr>
+          <w:rFonts w:ascii="Times New Roman" w:eastAsiaTheme="minorEastAsia" w:hAnsi="Times New Roman" w:cs="Times New Roman"/>
+          <w:sz w:val="24"/>
+          <w:szCs w:val="24"/>
+        </w:rPr>
+        <w:t>.</w:t>
+      </w:r>
+    </w:p>
+    <w:p>
+      <w:pPr>
+        <w:spacing w:after="0"/>
+        <w:rPr>
+          <w:rFonts w:ascii="Times New Roman" w:hAnsi="Times New Roman" w:cs="Times New Roman"/>
+          <w:sz w:val="24"/>
+          <w:szCs w:val="24"/>
+        </w:rPr>
+      </w:pPr>
     </w:p>
     <w:sectPr>
       <w:pgSz w:w="15840" w:h="12240" w:orient="landscape"/>
@@ -3114,7 +3620,7 @@
         <w:rFonts w:ascii="Times New Roman" w:eastAsiaTheme="minorHAnsi" w:hAnsi="Times New Roman" w:cs="Times New Roman" w:hint="default"/>
       </w:rPr>
     </w:lvl>
-    <w:lvl w:ilvl="1" w:tplc="10090003" w:tentative="1">
+    <w:lvl w:ilvl="1" w:tplc="10090003">
       <w:start w:val="1"/>
       <w:numFmt w:val="bullet"/>
       <w:lvlText w:val="o"/>

</xml_diff>

<commit_message>
Updated rubrics (final version)
</commit_message>
<xml_diff>
--- a/Grading Rubric/lab1-grading-rubric.docx
+++ b/Grading Rubric/lab1-grading-rubric.docx
@@ -178,6 +178,169 @@
           <w:szCs w:val="28"/>
         </w:rPr>
         <w:t>.</w:t>
+      </w:r>
+    </w:p>
+    <w:p>
+      <w:pPr>
+        <w:spacing w:after="0"/>
+        <w:rPr>
+          <w:rFonts w:ascii="Times New Roman" w:hAnsi="Times New Roman" w:cs="Times New Roman"/>
+          <w:sz w:val="24"/>
+          <w:szCs w:val="28"/>
+        </w:rPr>
+      </w:pPr>
+    </w:p>
+    <w:p>
+      <w:pPr>
+        <w:spacing w:after="0"/>
+        <w:rPr>
+          <w:rFonts w:ascii="Times New Roman" w:hAnsi="Times New Roman" w:cs="Times New Roman"/>
+          <w:sz w:val="24"/>
+          <w:szCs w:val="28"/>
+        </w:rPr>
+      </w:pPr>
+      <w:r>
+        <w:rPr>
+          <w:rFonts w:ascii="Times New Roman" w:hAnsi="Times New Roman" w:cs="Times New Roman"/>
+          <w:sz w:val="24"/>
+          <w:szCs w:val="28"/>
+        </w:rPr>
+        <w:t xml:space="preserve">Points are distributed in four parts: </w:t>
+      </w:r>
+      <w:r>
+        <w:rPr>
+          <w:rFonts w:ascii="Times New Roman" w:hAnsi="Times New Roman" w:cs="Times New Roman"/>
+          <w:b/>
+          <w:sz w:val="24"/>
+          <w:szCs w:val="28"/>
+        </w:rPr>
+        <w:t>Pre-lab</w:t>
+      </w:r>
+      <w:r>
+        <w:rPr>
+          <w:rFonts w:ascii="Times New Roman" w:hAnsi="Times New Roman" w:cs="Times New Roman"/>
+          <w:sz w:val="24"/>
+          <w:szCs w:val="28"/>
+        </w:rPr>
+        <w:t xml:space="preserve">, </w:t>
+      </w:r>
+      <w:r>
+        <w:rPr>
+          <w:rFonts w:ascii="Times New Roman" w:hAnsi="Times New Roman" w:cs="Times New Roman"/>
+          <w:b/>
+          <w:sz w:val="24"/>
+          <w:szCs w:val="28"/>
+        </w:rPr>
+        <w:t>Log book structure</w:t>
+      </w:r>
+      <w:r>
+        <w:rPr>
+          <w:rFonts w:ascii="Times New Roman" w:hAnsi="Times New Roman" w:cs="Times New Roman"/>
+          <w:sz w:val="24"/>
+          <w:szCs w:val="28"/>
+        </w:rPr>
+        <w:t xml:space="preserve">, </w:t>
+      </w:r>
+      <w:r>
+        <w:rPr>
+          <w:rFonts w:ascii="Times New Roman" w:hAnsi="Times New Roman" w:cs="Times New Roman"/>
+          <w:b/>
+          <w:sz w:val="24"/>
+          <w:szCs w:val="28"/>
+        </w:rPr>
+        <w:t>Session A</w:t>
+      </w:r>
+      <w:r>
+        <w:rPr>
+          <w:rFonts w:ascii="Times New Roman" w:hAnsi="Times New Roman" w:cs="Times New Roman"/>
+          <w:sz w:val="24"/>
+          <w:szCs w:val="28"/>
+        </w:rPr>
+        <w:t xml:space="preserve"> and </w:t>
+      </w:r>
+      <w:r>
+        <w:rPr>
+          <w:rFonts w:ascii="Times New Roman" w:hAnsi="Times New Roman" w:cs="Times New Roman"/>
+          <w:b/>
+          <w:sz w:val="24"/>
+          <w:szCs w:val="28"/>
+        </w:rPr>
+        <w:t>Session B</w:t>
+      </w:r>
+      <w:r>
+        <w:rPr>
+          <w:rFonts w:ascii="Times New Roman" w:hAnsi="Times New Roman" w:cs="Times New Roman"/>
+          <w:sz w:val="24"/>
+          <w:szCs w:val="28"/>
+        </w:rPr>
+        <w:t xml:space="preserve">. For the latter two, there’s always a </w:t>
+      </w:r>
+      <w:r>
+        <w:rPr>
+          <w:rFonts w:ascii="Times New Roman" w:hAnsi="Times New Roman" w:cs="Times New Roman"/>
+          <w:b/>
+          <w:sz w:val="24"/>
+          <w:szCs w:val="24"/>
+        </w:rPr>
+        <w:t>Conceptual questions and Critical thinking</w:t>
+      </w:r>
+      <w:r>
+        <w:rPr>
+          <w:rFonts w:ascii="Times New Roman" w:hAnsi="Times New Roman" w:cs="Times New Roman"/>
+          <w:sz w:val="24"/>
+          <w:szCs w:val="24"/>
+        </w:rPr>
+        <w:t xml:space="preserve"> and sometimes </w:t>
+      </w:r>
+      <w:r>
+        <w:rPr>
+          <w:rFonts w:ascii="Times New Roman" w:hAnsi="Times New Roman" w:cs="Times New Roman"/>
+          <w:b/>
+          <w:sz w:val="24"/>
+          <w:szCs w:val="24"/>
+        </w:rPr>
+        <w:t>bonus points</w:t>
+      </w:r>
+      <w:r>
+        <w:rPr>
+          <w:rFonts w:ascii="Times New Roman" w:hAnsi="Times New Roman" w:cs="Times New Roman"/>
+          <w:sz w:val="24"/>
+          <w:szCs w:val="24"/>
+        </w:rPr>
+        <w:t xml:space="preserve">. Only during </w:t>
+      </w:r>
+      <w:r>
+        <w:rPr>
+          <w:rFonts w:ascii="Times New Roman" w:hAnsi="Times New Roman" w:cs="Times New Roman"/>
+          <w:sz w:val="24"/>
+          <w:szCs w:val="24"/>
+        </w:rPr>
+        <w:t>Session B</w:t>
+      </w:r>
+      <w:r>
+        <w:rPr>
+          <w:rFonts w:ascii="Times New Roman" w:hAnsi="Times New Roman" w:cs="Times New Roman"/>
+          <w:sz w:val="24"/>
+          <w:szCs w:val="24"/>
+        </w:rPr>
+        <w:t xml:space="preserve"> will there be a </w:t>
+      </w:r>
+      <w:r>
+        <w:rPr>
+          <w:rFonts w:ascii="Times New Roman" w:hAnsi="Times New Roman" w:cs="Times New Roman"/>
+          <w:b/>
+          <w:sz w:val="24"/>
+          <w:szCs w:val="24"/>
+        </w:rPr>
+        <w:t>Data presentation</w:t>
+      </w:r>
+      <w:r>
+        <w:rPr>
+          <w:rFonts w:ascii="Times New Roman" w:hAnsi="Times New Roman" w:cs="Times New Roman"/>
+          <w:sz w:val="24"/>
+          <w:szCs w:val="24"/>
+        </w:rPr>
+        <w:t xml:space="preserve"> subsection.</w:t>
       </w:r>
     </w:p>
     <w:p>
@@ -249,20 +412,22 @@
         <w:tc>
           <w:tcPr>
             <w:tcW w:w="2590" w:type="dxa"/>
-          </w:tcPr>
-          <w:p>
-            <w:pPr>
-              <w:rPr>
-                <w:rFonts w:ascii="Times New Roman" w:hAnsi="Times New Roman" w:cs="Times New Roman"/>
-                <w:sz w:val="24"/>
-                <w:szCs w:val="24"/>
-              </w:rPr>
-            </w:pPr>
-          </w:p>
-        </w:tc>
-        <w:tc>
-          <w:tcPr>
-            <w:tcW w:w="2590" w:type="dxa"/>
+            <w:shd w:val="clear" w:color="auto" w:fill="B4C6E7" w:themeFill="accent1" w:themeFillTint="66"/>
+          </w:tcPr>
+          <w:p>
+            <w:pPr>
+              <w:rPr>
+                <w:rFonts w:ascii="Times New Roman" w:hAnsi="Times New Roman" w:cs="Times New Roman"/>
+                <w:sz w:val="24"/>
+                <w:szCs w:val="24"/>
+              </w:rPr>
+            </w:pPr>
+          </w:p>
+        </w:tc>
+        <w:tc>
+          <w:tcPr>
+            <w:tcW w:w="2590" w:type="dxa"/>
+            <w:shd w:val="clear" w:color="auto" w:fill="B4C6E7" w:themeFill="accent1" w:themeFillTint="66"/>
           </w:tcPr>
           <w:p>
             <w:pPr>
@@ -286,6 +451,7 @@
         <w:tc>
           <w:tcPr>
             <w:tcW w:w="2590" w:type="dxa"/>
+            <w:shd w:val="clear" w:color="auto" w:fill="B4C6E7" w:themeFill="accent1" w:themeFillTint="66"/>
           </w:tcPr>
           <w:p>
             <w:pPr>
@@ -317,6 +483,7 @@
         <w:tc>
           <w:tcPr>
             <w:tcW w:w="2590" w:type="dxa"/>
+            <w:shd w:val="clear" w:color="auto" w:fill="B4C6E7" w:themeFill="accent1" w:themeFillTint="66"/>
           </w:tcPr>
           <w:p>
             <w:pPr>
@@ -340,6 +507,7 @@
         <w:tc>
           <w:tcPr>
             <w:tcW w:w="2590" w:type="dxa"/>
+            <w:shd w:val="clear" w:color="auto" w:fill="B4C6E7" w:themeFill="accent1" w:themeFillTint="66"/>
           </w:tcPr>
           <w:p>
             <w:pPr>
@@ -563,20 +731,22 @@
         <w:tc>
           <w:tcPr>
             <w:tcW w:w="2590" w:type="dxa"/>
-          </w:tcPr>
-          <w:p>
-            <w:pPr>
-              <w:rPr>
-                <w:rFonts w:ascii="Times New Roman" w:hAnsi="Times New Roman" w:cs="Times New Roman"/>
-                <w:sz w:val="24"/>
-                <w:szCs w:val="24"/>
-              </w:rPr>
-            </w:pPr>
-          </w:p>
-        </w:tc>
-        <w:tc>
-          <w:tcPr>
-            <w:tcW w:w="2590" w:type="dxa"/>
+            <w:shd w:val="clear" w:color="auto" w:fill="B4C6E7" w:themeFill="accent1" w:themeFillTint="66"/>
+          </w:tcPr>
+          <w:p>
+            <w:pPr>
+              <w:rPr>
+                <w:rFonts w:ascii="Times New Roman" w:hAnsi="Times New Roman" w:cs="Times New Roman"/>
+                <w:sz w:val="24"/>
+                <w:szCs w:val="24"/>
+              </w:rPr>
+            </w:pPr>
+          </w:p>
+        </w:tc>
+        <w:tc>
+          <w:tcPr>
+            <w:tcW w:w="2590" w:type="dxa"/>
+            <w:shd w:val="clear" w:color="auto" w:fill="B4C6E7" w:themeFill="accent1" w:themeFillTint="66"/>
           </w:tcPr>
           <w:p>
             <w:pPr>
@@ -600,6 +770,7 @@
         <w:tc>
           <w:tcPr>
             <w:tcW w:w="2590" w:type="dxa"/>
+            <w:shd w:val="clear" w:color="auto" w:fill="B4C6E7" w:themeFill="accent1" w:themeFillTint="66"/>
           </w:tcPr>
           <w:p>
             <w:pPr>
@@ -623,6 +794,7 @@
         <w:tc>
           <w:tcPr>
             <w:tcW w:w="2590" w:type="dxa"/>
+            <w:shd w:val="clear" w:color="auto" w:fill="B4C6E7" w:themeFill="accent1" w:themeFillTint="66"/>
           </w:tcPr>
           <w:p>
             <w:pPr>
@@ -646,6 +818,7 @@
         <w:tc>
           <w:tcPr>
             <w:tcW w:w="2590" w:type="dxa"/>
+            <w:shd w:val="clear" w:color="auto" w:fill="B4C6E7" w:themeFill="accent1" w:themeFillTint="66"/>
           </w:tcPr>
           <w:p>
             <w:pPr>
@@ -740,53 +913,82 @@
                 <w:sz w:val="24"/>
                 <w:szCs w:val="24"/>
               </w:rPr>
-              <w:t>conclusion sections are present. Made no effort in evaluating their sources of error, and potential follow-up.</w:t>
-            </w:r>
-          </w:p>
-        </w:tc>
-        <w:tc>
-          <w:tcPr>
-            <w:tcW w:w="2590" w:type="dxa"/>
-          </w:tcPr>
-          <w:p>
-            <w:pPr>
-              <w:jc w:val="center"/>
-              <w:rPr>
-                <w:rFonts w:ascii="Times New Roman" w:hAnsi="Times New Roman" w:cs="Times New Roman"/>
-                <w:sz w:val="24"/>
-                <w:szCs w:val="24"/>
-              </w:rPr>
-            </w:pPr>
-            <w:r>
-              <w:rPr>
-                <w:rFonts w:ascii="Times New Roman" w:hAnsi="Times New Roman" w:cs="Times New Roman"/>
-                <w:sz w:val="24"/>
-                <w:szCs w:val="24"/>
-              </w:rPr>
-              <w:t>Introduction and conclusion sections are present. Made some effort in evaluating their sources of error, and potential follow-up.</w:t>
-            </w:r>
-          </w:p>
-        </w:tc>
-        <w:tc>
-          <w:tcPr>
-            <w:tcW w:w="2590" w:type="dxa"/>
-          </w:tcPr>
-          <w:p>
-            <w:pPr>
-              <w:jc w:val="center"/>
-              <w:rPr>
-                <w:rFonts w:ascii="Times New Roman" w:hAnsi="Times New Roman" w:cs="Times New Roman"/>
-                <w:sz w:val="24"/>
-                <w:szCs w:val="24"/>
-              </w:rPr>
-            </w:pPr>
-            <w:r>
-              <w:rPr>
-                <w:rFonts w:ascii="Times New Roman" w:hAnsi="Times New Roman" w:cs="Times New Roman"/>
-                <w:sz w:val="24"/>
-                <w:szCs w:val="24"/>
-              </w:rPr>
-              <w:t>Introduction and conclusion sections are present. Put in a lot of effort in evaluating their sources of error, and potential follow-up.</w:t>
+              <w:t xml:space="preserve">conclusion sections are present. Made no effort in evaluating their </w:t>
+            </w:r>
+            <w:r>
+              <w:rPr>
+                <w:rFonts w:ascii="Times New Roman" w:hAnsi="Times New Roman" w:cs="Times New Roman"/>
+                <w:sz w:val="24"/>
+                <w:szCs w:val="24"/>
+              </w:rPr>
+              <w:lastRenderedPageBreak/>
+              <w:t>sources of error, and potential follow-up.</w:t>
+            </w:r>
+          </w:p>
+        </w:tc>
+        <w:tc>
+          <w:tcPr>
+            <w:tcW w:w="2590" w:type="dxa"/>
+          </w:tcPr>
+          <w:p>
+            <w:pPr>
+              <w:jc w:val="center"/>
+              <w:rPr>
+                <w:rFonts w:ascii="Times New Roman" w:hAnsi="Times New Roman" w:cs="Times New Roman"/>
+                <w:sz w:val="24"/>
+                <w:szCs w:val="24"/>
+              </w:rPr>
+            </w:pPr>
+            <w:r>
+              <w:rPr>
+                <w:rFonts w:ascii="Times New Roman" w:hAnsi="Times New Roman" w:cs="Times New Roman"/>
+                <w:sz w:val="24"/>
+                <w:szCs w:val="24"/>
+              </w:rPr>
+              <w:lastRenderedPageBreak/>
+              <w:t xml:space="preserve">Introduction and conclusion sections are present. Made some effort in evaluating their </w:t>
+            </w:r>
+            <w:r>
+              <w:rPr>
+                <w:rFonts w:ascii="Times New Roman" w:hAnsi="Times New Roman" w:cs="Times New Roman"/>
+                <w:sz w:val="24"/>
+                <w:szCs w:val="24"/>
+              </w:rPr>
+              <w:lastRenderedPageBreak/>
+              <w:t>sources of error, and potential follow-up.</w:t>
+            </w:r>
+          </w:p>
+        </w:tc>
+        <w:tc>
+          <w:tcPr>
+            <w:tcW w:w="2590" w:type="dxa"/>
+          </w:tcPr>
+          <w:p>
+            <w:pPr>
+              <w:jc w:val="center"/>
+              <w:rPr>
+                <w:rFonts w:ascii="Times New Roman" w:hAnsi="Times New Roman" w:cs="Times New Roman"/>
+                <w:sz w:val="24"/>
+                <w:szCs w:val="24"/>
+              </w:rPr>
+            </w:pPr>
+            <w:r>
+              <w:rPr>
+                <w:rFonts w:ascii="Times New Roman" w:hAnsi="Times New Roman" w:cs="Times New Roman"/>
+                <w:sz w:val="24"/>
+                <w:szCs w:val="24"/>
+              </w:rPr>
+              <w:lastRenderedPageBreak/>
+              <w:t xml:space="preserve">Introduction and conclusion sections are present. Put in a lot of effort in evaluating their </w:t>
+            </w:r>
+            <w:r>
+              <w:rPr>
+                <w:rFonts w:ascii="Times New Roman" w:hAnsi="Times New Roman" w:cs="Times New Roman"/>
+                <w:sz w:val="24"/>
+                <w:szCs w:val="24"/>
+              </w:rPr>
+              <w:lastRenderedPageBreak/>
+              <w:t>sources of error, and potential follow-up.</w:t>
             </w:r>
           </w:p>
         </w:tc>
@@ -938,7 +1140,17 @@
           <w:szCs w:val="24"/>
           <w:u w:val="single"/>
         </w:rPr>
-        <w:t>Session a</w:t>
+        <w:t xml:space="preserve">Session </w:t>
+      </w:r>
+      <w:r>
+        <w:rPr>
+          <w:rFonts w:ascii="Times New Roman" w:hAnsi="Times New Roman" w:cs="Times New Roman"/>
+          <w:b/>
+          <w:sz w:val="28"/>
+          <w:szCs w:val="24"/>
+          <w:u w:val="single"/>
+        </w:rPr>
+        <w:t>A</w:t>
       </w:r>
     </w:p>
     <w:p>
@@ -998,7 +1210,17 @@
           <w:szCs w:val="24"/>
           <w:u w:val="single"/>
         </w:rPr>
-        <w:t>Session b</w:t>
+        <w:t xml:space="preserve">Session </w:t>
+      </w:r>
+      <w:r>
+        <w:rPr>
+          <w:rFonts w:ascii="Times New Roman" w:hAnsi="Times New Roman" w:cs="Times New Roman"/>
+          <w:b/>
+          <w:sz w:val="28"/>
+          <w:szCs w:val="24"/>
+          <w:u w:val="single"/>
+        </w:rPr>
+        <w:t>B</w:t>
       </w:r>
     </w:p>
     <w:p>
@@ -1006,6 +1228,7 @@
         <w:spacing w:after="0"/>
         <w:rPr>
           <w:rFonts w:ascii="Times New Roman" w:hAnsi="Times New Roman" w:cs="Times New Roman"/>
+          <w:b/>
           <w:sz w:val="24"/>
           <w:szCs w:val="24"/>
         </w:rPr>
@@ -1028,7 +1251,7 @@
           <w:sz w:val="24"/>
           <w:szCs w:val="24"/>
         </w:rPr>
-        <w:t xml:space="preserve">Conceptual questions and </w:t>
+        <w:t>Conceptual questions and Critical thinking</w:t>
       </w:r>
       <w:r>
         <w:rPr>
@@ -1037,34 +1260,7 @@
           <w:sz w:val="24"/>
           <w:szCs w:val="24"/>
         </w:rPr>
-        <w:t>Critical thinking</w:t>
-      </w:r>
-      <w:r>
-        <w:rPr>
-          <w:rFonts w:ascii="Times New Roman" w:hAnsi="Times New Roman" w:cs="Times New Roman"/>
-          <w:b/>
-          <w:sz w:val="24"/>
-          <w:szCs w:val="24"/>
-        </w:rPr>
-        <w:t xml:space="preserve"> (/</w:t>
-      </w:r>
-      <w:r>
-        <w:rPr>
-          <w:rFonts w:ascii="Times New Roman" w:hAnsi="Times New Roman" w:cs="Times New Roman"/>
-          <w:b/>
-          <w:sz w:val="24"/>
-          <w:szCs w:val="24"/>
-        </w:rPr>
-        <w:t>20</w:t>
-      </w:r>
-      <w:r>
-        <w:rPr>
-          <w:rFonts w:ascii="Times New Roman" w:hAnsi="Times New Roman" w:cs="Times New Roman"/>
-          <w:b/>
-          <w:sz w:val="24"/>
-          <w:szCs w:val="24"/>
-        </w:rPr>
-        <w:t>)</w:t>
+        <w:t xml:space="preserve"> (/20)</w:t>
       </w:r>
     </w:p>
     <w:tbl>
@@ -1084,20 +1280,22 @@
         <w:tc>
           <w:tcPr>
             <w:tcW w:w="2590" w:type="dxa"/>
-          </w:tcPr>
-          <w:p>
-            <w:pPr>
-              <w:rPr>
-                <w:rFonts w:ascii="Times New Roman" w:hAnsi="Times New Roman" w:cs="Times New Roman"/>
-                <w:sz w:val="24"/>
-                <w:szCs w:val="24"/>
-              </w:rPr>
-            </w:pPr>
-          </w:p>
-        </w:tc>
-        <w:tc>
-          <w:tcPr>
-            <w:tcW w:w="2590" w:type="dxa"/>
+            <w:shd w:val="clear" w:color="auto" w:fill="B4C6E7" w:themeFill="accent1" w:themeFillTint="66"/>
+          </w:tcPr>
+          <w:p>
+            <w:pPr>
+              <w:rPr>
+                <w:rFonts w:ascii="Times New Roman" w:hAnsi="Times New Roman" w:cs="Times New Roman"/>
+                <w:sz w:val="24"/>
+                <w:szCs w:val="24"/>
+              </w:rPr>
+            </w:pPr>
+          </w:p>
+        </w:tc>
+        <w:tc>
+          <w:tcPr>
+            <w:tcW w:w="2590" w:type="dxa"/>
+            <w:shd w:val="clear" w:color="auto" w:fill="B4C6E7" w:themeFill="accent1" w:themeFillTint="66"/>
           </w:tcPr>
           <w:p>
             <w:pPr>
@@ -1121,6 +1319,7 @@
         <w:tc>
           <w:tcPr>
             <w:tcW w:w="2590" w:type="dxa"/>
+            <w:shd w:val="clear" w:color="auto" w:fill="B4C6E7" w:themeFill="accent1" w:themeFillTint="66"/>
           </w:tcPr>
           <w:p>
             <w:pPr>
@@ -1144,6 +1343,7 @@
         <w:tc>
           <w:tcPr>
             <w:tcW w:w="2590" w:type="dxa"/>
+            <w:shd w:val="clear" w:color="auto" w:fill="B4C6E7" w:themeFill="accent1" w:themeFillTint="66"/>
           </w:tcPr>
           <w:p>
             <w:pPr>
@@ -1167,6 +1367,7 @@
         <w:tc>
           <w:tcPr>
             <w:tcW w:w="2590" w:type="dxa"/>
+            <w:shd w:val="clear" w:color="auto" w:fill="B4C6E7" w:themeFill="accent1" w:themeFillTint="66"/>
           </w:tcPr>
           <w:p>
             <w:pPr>
@@ -1464,30 +1665,72 @@
                 <w:sz w:val="24"/>
                 <w:szCs w:val="24"/>
               </w:rPr>
-              <w:t>Responded to some observations.</w:t>
-            </w:r>
-          </w:p>
-        </w:tc>
-        <w:tc>
-          <w:tcPr>
-            <w:tcW w:w="2590" w:type="dxa"/>
-          </w:tcPr>
-          <w:p>
-            <w:pPr>
-              <w:jc w:val="center"/>
-              <w:rPr>
-                <w:rFonts w:ascii="Times New Roman" w:hAnsi="Times New Roman" w:cs="Times New Roman"/>
-                <w:sz w:val="24"/>
-                <w:szCs w:val="24"/>
-              </w:rPr>
-            </w:pPr>
-            <w:r>
-              <w:rPr>
-                <w:rFonts w:ascii="Times New Roman" w:hAnsi="Times New Roman" w:cs="Times New Roman"/>
-                <w:sz w:val="24"/>
-                <w:szCs w:val="24"/>
-              </w:rPr>
-              <w:t>Responded to all observations.</w:t>
+              <w:t xml:space="preserve">Responded to some </w:t>
+            </w:r>
+            <w:r>
+              <w:rPr>
+                <w:rFonts w:ascii="Times New Roman" w:hAnsi="Times New Roman" w:cs="Times New Roman"/>
+                <w:sz w:val="24"/>
+                <w:szCs w:val="24"/>
+              </w:rPr>
+              <w:t xml:space="preserve">of their </w:t>
+            </w:r>
+            <w:r>
+              <w:rPr>
+                <w:rFonts w:ascii="Times New Roman" w:hAnsi="Times New Roman" w:cs="Times New Roman"/>
+                <w:sz w:val="24"/>
+                <w:szCs w:val="24"/>
+              </w:rPr>
+              <w:t>observations.</w:t>
+            </w:r>
+          </w:p>
+        </w:tc>
+        <w:tc>
+          <w:tcPr>
+            <w:tcW w:w="2590" w:type="dxa"/>
+          </w:tcPr>
+          <w:p>
+            <w:pPr>
+              <w:jc w:val="center"/>
+              <w:rPr>
+                <w:rFonts w:ascii="Times New Roman" w:hAnsi="Times New Roman" w:cs="Times New Roman"/>
+                <w:sz w:val="24"/>
+                <w:szCs w:val="24"/>
+              </w:rPr>
+            </w:pPr>
+            <w:r>
+              <w:rPr>
+                <w:rFonts w:ascii="Times New Roman" w:hAnsi="Times New Roman" w:cs="Times New Roman"/>
+                <w:sz w:val="24"/>
+                <w:szCs w:val="24"/>
+              </w:rPr>
+              <w:t xml:space="preserve">Responded to all </w:t>
+            </w:r>
+            <w:r>
+              <w:rPr>
+                <w:rFonts w:ascii="Times New Roman" w:hAnsi="Times New Roman" w:cs="Times New Roman"/>
+                <w:sz w:val="24"/>
+                <w:szCs w:val="24"/>
+              </w:rPr>
+              <w:t>of their</w:t>
+            </w:r>
+            <w:r>
+              <w:rPr>
+                <w:rFonts w:ascii="Times New Roman" w:hAnsi="Times New Roman" w:cs="Times New Roman"/>
+                <w:sz w:val="24"/>
+                <w:szCs w:val="24"/>
+              </w:rPr>
+              <w:t xml:space="preserve"> </w:t>
+            </w:r>
+            <w:bookmarkStart w:id="0" w:name="_GoBack"/>
+            <w:bookmarkEnd w:id="0"/>
+            <w:r>
+              <w:rPr>
+                <w:rFonts w:ascii="Times New Roman" w:hAnsi="Times New Roman" w:cs="Times New Roman"/>
+                <w:sz w:val="24"/>
+                <w:szCs w:val="24"/>
+              </w:rPr>
+              <w:t>observations.</w:t>
             </w:r>
           </w:p>
         </w:tc>
@@ -1619,30 +1862,49 @@
                 <w:sz w:val="24"/>
                 <w:szCs w:val="24"/>
               </w:rPr>
-              <w:t>Observed it and obtained good data. Or obtained bad data but were able to justify their sources of error.</w:t>
-            </w:r>
-          </w:p>
-        </w:tc>
-        <w:tc>
-          <w:tcPr>
-            <w:tcW w:w="2590" w:type="dxa"/>
-          </w:tcPr>
-          <w:p>
-            <w:pPr>
-              <w:jc w:val="center"/>
-              <w:rPr>
-                <w:rFonts w:ascii="Times New Roman" w:hAnsi="Times New Roman" w:cs="Times New Roman"/>
-                <w:sz w:val="24"/>
-                <w:szCs w:val="24"/>
-              </w:rPr>
-            </w:pPr>
-            <w:r>
-              <w:rPr>
-                <w:rFonts w:ascii="Times New Roman" w:hAnsi="Times New Roman" w:cs="Times New Roman"/>
-                <w:sz w:val="24"/>
-                <w:szCs w:val="24"/>
-              </w:rPr>
-              <w:t>See “Satisfactory” conditions. Further noticed that the main source of error comes from misalignment of the plates</w:t>
+              <w:t xml:space="preserve">Observed it and obtained good data. Or obtained bad data but </w:t>
+            </w:r>
+            <w:r>
+              <w:rPr>
+                <w:rFonts w:ascii="Times New Roman" w:hAnsi="Times New Roman" w:cs="Times New Roman"/>
+                <w:sz w:val="24"/>
+                <w:szCs w:val="24"/>
+              </w:rPr>
+              <w:lastRenderedPageBreak/>
+              <w:t>were able to justify their sources of error.</w:t>
+            </w:r>
+          </w:p>
+        </w:tc>
+        <w:tc>
+          <w:tcPr>
+            <w:tcW w:w="2590" w:type="dxa"/>
+          </w:tcPr>
+          <w:p>
+            <w:pPr>
+              <w:jc w:val="center"/>
+              <w:rPr>
+                <w:rFonts w:ascii="Times New Roman" w:hAnsi="Times New Roman" w:cs="Times New Roman"/>
+                <w:sz w:val="24"/>
+                <w:szCs w:val="24"/>
+              </w:rPr>
+            </w:pPr>
+            <w:r>
+              <w:rPr>
+                <w:rFonts w:ascii="Times New Roman" w:hAnsi="Times New Roman" w:cs="Times New Roman"/>
+                <w:sz w:val="24"/>
+                <w:szCs w:val="24"/>
+              </w:rPr>
+              <w:lastRenderedPageBreak/>
+              <w:t xml:space="preserve">See “Satisfactory” conditions. Further noticed that the main source of error comes </w:t>
+            </w:r>
+            <w:r>
+              <w:rPr>
+                <w:rFonts w:ascii="Times New Roman" w:hAnsi="Times New Roman" w:cs="Times New Roman"/>
+                <w:sz w:val="24"/>
+                <w:szCs w:val="24"/>
+              </w:rPr>
+              <w:lastRenderedPageBreak/>
+              <w:t>from misalignment of the plates</w:t>
             </w:r>
           </w:p>
         </w:tc>
@@ -1690,17 +1952,7 @@
                 <w:sz w:val="24"/>
                 <w:szCs w:val="24"/>
               </w:rPr>
-              <w:t>Took more than 3 layers but did not obs</w:t>
-            </w:r>
-            <w:bookmarkStart w:id="0" w:name="_GoBack"/>
-            <w:bookmarkEnd w:id="0"/>
-            <w:r>
-              <w:rPr>
-                <w:rFonts w:ascii="Times New Roman" w:hAnsi="Times New Roman" w:cs="Times New Roman"/>
-                <w:sz w:val="24"/>
-                <w:szCs w:val="24"/>
-              </w:rPr>
-              <w:t xml:space="preserve">erve the </w:t>
+              <w:t xml:space="preserve">Took more than 3 layers but did not observe the </w:t>
             </w:r>
             <m:oMath>
               <m:r>
@@ -1718,18 +1970,8 @@
                 <w:sz w:val="24"/>
                 <w:szCs w:val="24"/>
               </w:rPr>
-              <w:t xml:space="preserve"> behavior over the whole dat</w:t>
-            </w:r>
-            <w:proofErr w:type="spellStart"/>
-            <w:r>
-              <w:rPr>
-                <w:rFonts w:ascii="Times New Roman" w:eastAsiaTheme="minorEastAsia" w:hAnsi="Times New Roman" w:cs="Times New Roman"/>
-                <w:sz w:val="24"/>
-                <w:szCs w:val="24"/>
-              </w:rPr>
-              <w:t>aset</w:t>
-            </w:r>
-            <w:proofErr w:type="spellEnd"/>
+              <w:t xml:space="preserve"> behavior over the whole dataset</w:t>
+            </w:r>
             <w:r>
               <w:rPr>
                 <w:rFonts w:ascii="Times New Roman" w:eastAsiaTheme="minorEastAsia" w:hAnsi="Times New Roman" w:cs="Times New Roman"/>
@@ -1784,16 +2026,7 @@
                 <w:sz w:val="24"/>
                 <w:szCs w:val="24"/>
               </w:rPr>
-              <w:t>Did not a</w:t>
-            </w:r>
-            <w:r>
-              <w:rPr>
-                <w:rFonts w:ascii="Times New Roman" w:eastAsiaTheme="minorEastAsia" w:hAnsi="Times New Roman" w:cs="Times New Roman"/>
-                <w:b/>
-                <w:sz w:val="24"/>
-                <w:szCs w:val="24"/>
-              </w:rPr>
-              <w:t>ttempt</w:t>
+              <w:t>Did not attempt</w:t>
             </w:r>
             <w:r>
               <w:rPr>
@@ -1833,15 +2066,7 @@
                   <w:sz w:val="24"/>
                   <w:szCs w:val="24"/>
                 </w:rPr>
-                <m:t>1/</m:t>
-              </m:r>
-              <m:r>
-                <w:rPr>
-                  <w:rFonts w:ascii="Cambria Math" w:hAnsi="Cambria Math" w:cs="Times New Roman"/>
-                  <w:sz w:val="24"/>
-                  <w:szCs w:val="24"/>
-                </w:rPr>
-                <m:t>d</m:t>
+                <m:t>1/d</m:t>
               </m:r>
             </m:oMath>
             <w:r>
@@ -2003,16 +2228,7 @@
                 <w:sz w:val="24"/>
                 <w:szCs w:val="24"/>
               </w:rPr>
-              <w:t>Did not attempt</w:t>
-            </w:r>
-            <w:r>
-              <w:rPr>
-                <w:rFonts w:ascii="Times New Roman" w:eastAsiaTheme="minorEastAsia" w:hAnsi="Times New Roman" w:cs="Times New Roman"/>
-                <w:b/>
-                <w:sz w:val="24"/>
-                <w:szCs w:val="24"/>
-              </w:rPr>
-              <w:t xml:space="preserve"> </w:t>
+              <w:t xml:space="preserve">Did not attempt </w:t>
             </w:r>
             <w:r>
               <w:rPr>
@@ -2279,6 +2495,7 @@
         <w:tc>
           <w:tcPr>
             <w:tcW w:w="3237" w:type="dxa"/>
+            <w:shd w:val="clear" w:color="auto" w:fill="B4C6E7" w:themeFill="accent1" w:themeFillTint="66"/>
           </w:tcPr>
           <w:p>
             <w:pPr>
@@ -2293,6 +2510,7 @@
         <w:tc>
           <w:tcPr>
             <w:tcW w:w="3237" w:type="dxa"/>
+            <w:shd w:val="clear" w:color="auto" w:fill="B4C6E7" w:themeFill="accent1" w:themeFillTint="66"/>
           </w:tcPr>
           <w:p>
             <w:pPr>
@@ -2316,6 +2534,7 @@
         <w:tc>
           <w:tcPr>
             <w:tcW w:w="3238" w:type="dxa"/>
+            <w:shd w:val="clear" w:color="auto" w:fill="B4C6E7" w:themeFill="accent1" w:themeFillTint="66"/>
           </w:tcPr>
           <w:p>
             <w:pPr>
@@ -2339,6 +2558,7 @@
         <w:tc>
           <w:tcPr>
             <w:tcW w:w="3238" w:type="dxa"/>
+            <w:shd w:val="clear" w:color="auto" w:fill="B4C6E7" w:themeFill="accent1" w:themeFillTint="66"/>
           </w:tcPr>
           <w:p>
             <w:pPr>
@@ -3249,7 +3469,6 @@
           <w:sz w:val="24"/>
           <w:szCs w:val="24"/>
         </w:rPr>
-        <w:lastRenderedPageBreak/>
         <w:t>Fixed a technical issue with the setup</w:t>
       </w:r>
       <w:r>
@@ -3435,7 +3654,16 @@
           <w:sz w:val="24"/>
           <w:szCs w:val="24"/>
         </w:rPr>
-        <w:t>(+1)</w:t>
+        <w:t>(+2</w:t>
+      </w:r>
+      <w:r>
+        <w:rPr>
+          <w:rFonts w:ascii="Times New Roman" w:hAnsi="Times New Roman" w:cs="Times New Roman"/>
+          <w:b/>
+          <w:sz w:val="24"/>
+          <w:szCs w:val="24"/>
+        </w:rPr>
+        <w:t>)</w:t>
       </w:r>
       <w:r>
         <w:rPr>
@@ -3489,7 +3717,32 @@
           <w:sz w:val="24"/>
           <w:szCs w:val="24"/>
         </w:rPr>
-        <w:t>Contrast the electric field of an infinite plane to that of a point charge or infinite line.</w:t>
+        <w:t xml:space="preserve">Contrast the electric field of an infinite plane to that of </w:t>
+      </w:r>
+      <w:r>
+        <w:rPr>
+          <w:rFonts w:ascii="Times New Roman" w:hAnsi="Times New Roman" w:cs="Times New Roman"/>
+          <w:sz w:val="24"/>
+          <w:szCs w:val="24"/>
+        </w:rPr>
+        <w:t xml:space="preserve">a point charge or infinite line </w:t>
+      </w:r>
+      <w:r>
+        <w:rPr>
+          <w:rFonts w:ascii="Times New Roman" w:hAnsi="Times New Roman" w:cs="Times New Roman"/>
+          <w:b/>
+          <w:sz w:val="24"/>
+          <w:szCs w:val="24"/>
+        </w:rPr>
+        <w:t>(+2)</w:t>
+      </w:r>
+      <w:r>
+        <w:rPr>
+          <w:rFonts w:ascii="Times New Roman" w:hAnsi="Times New Roman" w:cs="Times New Roman"/>
+          <w:sz w:val="24"/>
+          <w:szCs w:val="24"/>
+        </w:rPr>
+        <w:t>.</w:t>
       </w:r>
     </w:p>
     <w:p>

</xml_diff>

<commit_message>
Potential change in grading rubric
</commit_message>
<xml_diff>
--- a/Grading Rubric/lab1-grading-rubric.docx
+++ b/Grading Rubric/lab1-grading-rubric.docx
@@ -1393,6 +1393,7 @@
         <w:tc>
           <w:tcPr>
             <w:tcW w:w="2590" w:type="dxa"/>
+            <w:shd w:val="clear" w:color="auto" w:fill="FFFF00"/>
           </w:tcPr>
           <w:p>
             <w:pPr>
@@ -1415,6 +1416,7 @@
         <w:tc>
           <w:tcPr>
             <w:tcW w:w="2590" w:type="dxa"/>
+            <w:shd w:val="clear" w:color="auto" w:fill="FFFF00"/>
           </w:tcPr>
           <w:p>
             <w:pPr>
@@ -1438,6 +1440,7 @@
         <w:tc>
           <w:tcPr>
             <w:tcW w:w="2590" w:type="dxa"/>
+            <w:shd w:val="clear" w:color="auto" w:fill="FFFF00"/>
           </w:tcPr>
           <w:p>
             <w:pPr>
@@ -1458,6 +1461,7 @@
         <w:tc>
           <w:tcPr>
             <w:tcW w:w="2590" w:type="dxa"/>
+            <w:shd w:val="clear" w:color="auto" w:fill="FFFF00"/>
           </w:tcPr>
           <w:p>
             <w:pPr>
@@ -1517,6 +1521,7 @@
         <w:tc>
           <w:tcPr>
             <w:tcW w:w="2590" w:type="dxa"/>
+            <w:shd w:val="clear" w:color="auto" w:fill="FFFF00"/>
           </w:tcPr>
           <w:p>
             <w:pPr>
@@ -1596,6 +1601,7 @@
         <w:tc>
           <w:tcPr>
             <w:tcW w:w="2590" w:type="dxa"/>
+            <w:shd w:val="clear" w:color="auto" w:fill="FFFF00"/>
           </w:tcPr>
           <w:p>
             <w:pPr>
@@ -1618,6 +1624,7 @@
         <w:tc>
           <w:tcPr>
             <w:tcW w:w="2590" w:type="dxa"/>
+            <w:shd w:val="clear" w:color="auto" w:fill="FFFF00"/>
           </w:tcPr>
           <w:p>
             <w:pPr>
@@ -1649,6 +1656,7 @@
         <w:tc>
           <w:tcPr>
             <w:tcW w:w="2590" w:type="dxa"/>
+            <w:shd w:val="clear" w:color="auto" w:fill="FFFF00"/>
           </w:tcPr>
           <w:p>
             <w:pPr>
@@ -1674,53 +1682,6 @@
                 <w:szCs w:val="24"/>
               </w:rPr>
               <w:t xml:space="preserve">of their </w:t>
-            </w:r>
-            <w:r>
-              <w:rPr>
-                <w:rFonts w:ascii="Times New Roman" w:hAnsi="Times New Roman" w:cs="Times New Roman"/>
-                <w:sz w:val="24"/>
-                <w:szCs w:val="24"/>
-              </w:rPr>
-              <w:t>observations.</w:t>
-            </w:r>
-          </w:p>
-        </w:tc>
-        <w:tc>
-          <w:tcPr>
-            <w:tcW w:w="2590" w:type="dxa"/>
-          </w:tcPr>
-          <w:p>
-            <w:pPr>
-              <w:jc w:val="center"/>
-              <w:rPr>
-                <w:rFonts w:ascii="Times New Roman" w:hAnsi="Times New Roman" w:cs="Times New Roman"/>
-                <w:sz w:val="24"/>
-                <w:szCs w:val="24"/>
-              </w:rPr>
-            </w:pPr>
-            <w:r>
-              <w:rPr>
-                <w:rFonts w:ascii="Times New Roman" w:hAnsi="Times New Roman" w:cs="Times New Roman"/>
-                <w:sz w:val="24"/>
-                <w:szCs w:val="24"/>
-              </w:rPr>
-              <w:t xml:space="preserve">Responded to all </w:t>
-            </w:r>
-            <w:r>
-              <w:rPr>
-                <w:rFonts w:ascii="Times New Roman" w:hAnsi="Times New Roman" w:cs="Times New Roman"/>
-                <w:sz w:val="24"/>
-                <w:szCs w:val="24"/>
-              </w:rPr>
-              <w:t>of their</w:t>
-            </w:r>
-            <w:r>
-              <w:rPr>
-                <w:rFonts w:ascii="Times New Roman" w:hAnsi="Times New Roman" w:cs="Times New Roman"/>
-                <w:sz w:val="24"/>
-                <w:szCs w:val="24"/>
-              </w:rPr>
-              <w:t xml:space="preserve"> </w:t>
             </w:r>
             <w:bookmarkStart w:id="0" w:name="_GoBack"/>
             <w:bookmarkEnd w:id="0"/>
@@ -1737,6 +1698,55 @@
         <w:tc>
           <w:tcPr>
             <w:tcW w:w="2590" w:type="dxa"/>
+            <w:shd w:val="clear" w:color="auto" w:fill="FFFF00"/>
+          </w:tcPr>
+          <w:p>
+            <w:pPr>
+              <w:jc w:val="center"/>
+              <w:rPr>
+                <w:rFonts w:ascii="Times New Roman" w:hAnsi="Times New Roman" w:cs="Times New Roman"/>
+                <w:sz w:val="24"/>
+                <w:szCs w:val="24"/>
+              </w:rPr>
+            </w:pPr>
+            <w:r>
+              <w:rPr>
+                <w:rFonts w:ascii="Times New Roman" w:hAnsi="Times New Roman" w:cs="Times New Roman"/>
+                <w:sz w:val="24"/>
+                <w:szCs w:val="24"/>
+              </w:rPr>
+              <w:t xml:space="preserve">Responded to all </w:t>
+            </w:r>
+            <w:r>
+              <w:rPr>
+                <w:rFonts w:ascii="Times New Roman" w:hAnsi="Times New Roman" w:cs="Times New Roman"/>
+                <w:sz w:val="24"/>
+                <w:szCs w:val="24"/>
+              </w:rPr>
+              <w:t>of their</w:t>
+            </w:r>
+            <w:r>
+              <w:rPr>
+                <w:rFonts w:ascii="Times New Roman" w:hAnsi="Times New Roman" w:cs="Times New Roman"/>
+                <w:sz w:val="24"/>
+                <w:szCs w:val="24"/>
+              </w:rPr>
+              <w:t xml:space="preserve"> </w:t>
+            </w:r>
+            <w:r>
+              <w:rPr>
+                <w:rFonts w:ascii="Times New Roman" w:hAnsi="Times New Roman" w:cs="Times New Roman"/>
+                <w:sz w:val="24"/>
+                <w:szCs w:val="24"/>
+              </w:rPr>
+              <w:t>observations.</w:t>
+            </w:r>
+          </w:p>
+        </w:tc>
+        <w:tc>
+          <w:tcPr>
+            <w:tcW w:w="2590" w:type="dxa"/>
+            <w:shd w:val="clear" w:color="auto" w:fill="FFFF00"/>
           </w:tcPr>
           <w:p>
             <w:pPr>

</xml_diff>

<commit_message>
Rubric changes and manual corrections
</commit_message>
<xml_diff>
--- a/Grading Rubric/lab1-grading-rubric.docx
+++ b/Grading Rubric/lab1-grading-rubric.docx
@@ -683,6 +683,8 @@
           <w:u w:val="single"/>
         </w:rPr>
       </w:pPr>
+      <w:bookmarkStart w:id="0" w:name="OLE_LINK14"/>
+      <w:bookmarkStart w:id="1" w:name="OLE_LINK15"/>
       <w:r>
         <w:rPr>
           <w:rFonts w:ascii="Times New Roman" w:hAnsi="Times New Roman" w:cs="Times New Roman"/>
@@ -702,6 +704,63 @@
           <w:u w:val="single"/>
         </w:rPr>
         <w:t>)</w:t>
+      </w:r>
+    </w:p>
+    <w:p>
+      <w:pPr>
+        <w:spacing w:after="0"/>
+        <w:rPr>
+          <w:rFonts w:ascii="Times New Roman" w:hAnsi="Times New Roman" w:cs="Times New Roman"/>
+          <w:b/>
+          <w:sz w:val="28"/>
+          <w:szCs w:val="28"/>
+          <w:u w:val="single"/>
+        </w:rPr>
+      </w:pPr>
+    </w:p>
+    <w:p>
+      <w:pPr>
+        <w:spacing w:after="0"/>
+        <w:rPr>
+          <w:rFonts w:ascii="Times New Roman" w:hAnsi="Times New Roman" w:cs="Times New Roman"/>
+          <w:b/>
+          <w:sz w:val="28"/>
+          <w:szCs w:val="28"/>
+          <w:u w:val="single"/>
+        </w:rPr>
+      </w:pPr>
+      <w:r>
+        <w:rPr>
+          <w:rFonts w:ascii="Times New Roman" w:hAnsi="Times New Roman" w:cs="Times New Roman"/>
+          <w:sz w:val="24"/>
+          <w:szCs w:val="24"/>
+        </w:rPr>
+        <w:t xml:space="preserve">We expect students to </w:t>
+      </w:r>
+      <w:r>
+        <w:rPr>
+          <w:rFonts w:ascii="Times New Roman" w:hAnsi="Times New Roman" w:cs="Times New Roman"/>
+          <w:b/>
+          <w:sz w:val="24"/>
+          <w:szCs w:val="24"/>
+        </w:rPr>
+        <w:t>always</w:t>
+      </w:r>
+      <w:r>
+        <w:rPr>
+          <w:rFonts w:ascii="Times New Roman" w:hAnsi="Times New Roman" w:cs="Times New Roman"/>
+          <w:sz w:val="24"/>
+          <w:szCs w:val="24"/>
+        </w:rPr>
+        <w:t xml:space="preserve"> have sections of introduction and conclusion to clearly </w:t>
+      </w:r>
+      <w:r>
+        <w:rPr>
+          <w:rFonts w:ascii="Times New Roman" w:hAnsi="Times New Roman" w:cs="Times New Roman"/>
+          <w:sz w:val="24"/>
+          <w:szCs w:val="24"/>
+        </w:rPr>
+        <w:t>show their objective in the lab and what they learned.</w:t>
       </w:r>
     </w:p>
     <w:p>
@@ -853,14 +912,17 @@
                 <w:szCs w:val="24"/>
               </w:rPr>
             </w:pPr>
-            <w:r>
-              <w:rPr>
-                <w:rFonts w:ascii="Times New Roman" w:hAnsi="Times New Roman" w:cs="Times New Roman"/>
-                <w:sz w:val="24"/>
-                <w:szCs w:val="24"/>
-              </w:rPr>
+            <w:bookmarkStart w:id="2" w:name="OLE_LINK13"/>
+            <w:r>
+              <w:rPr>
+                <w:rFonts w:ascii="Times New Roman" w:hAnsi="Times New Roman" w:cs="Times New Roman"/>
+                <w:sz w:val="24"/>
+                <w:szCs w:val="24"/>
+              </w:rPr>
+              <w:lastRenderedPageBreak/>
               <w:t>Session a</w:t>
             </w:r>
+            <w:bookmarkEnd w:id="2"/>
           </w:p>
         </w:tc>
         <w:tc>
@@ -905,24 +967,7 @@
                 <w:sz w:val="24"/>
                 <w:szCs w:val="24"/>
               </w:rPr>
-              <w:t xml:space="preserve">Introduction and </w:t>
-            </w:r>
-            <w:r>
-              <w:rPr>
-                <w:rFonts w:ascii="Times New Roman" w:hAnsi="Times New Roman" w:cs="Times New Roman"/>
-                <w:sz w:val="24"/>
-                <w:szCs w:val="24"/>
-              </w:rPr>
-              <w:t xml:space="preserve">conclusion sections are present. Made no effort in evaluating their </w:t>
-            </w:r>
-            <w:r>
-              <w:rPr>
-                <w:rFonts w:ascii="Times New Roman" w:hAnsi="Times New Roman" w:cs="Times New Roman"/>
-                <w:sz w:val="24"/>
-                <w:szCs w:val="24"/>
-              </w:rPr>
-              <w:lastRenderedPageBreak/>
-              <w:t>sources of error, and potential follow-up.</w:t>
+              <w:t>Made no effort in evaluating their sources of error, and potential follow-up.</w:t>
             </w:r>
           </w:p>
         </w:tc>
@@ -945,17 +990,7 @@
                 <w:sz w:val="24"/>
                 <w:szCs w:val="24"/>
               </w:rPr>
-              <w:lastRenderedPageBreak/>
-              <w:t xml:space="preserve">Introduction and conclusion sections are present. Made some effort in evaluating their </w:t>
-            </w:r>
-            <w:r>
-              <w:rPr>
-                <w:rFonts w:ascii="Times New Roman" w:hAnsi="Times New Roman" w:cs="Times New Roman"/>
-                <w:sz w:val="24"/>
-                <w:szCs w:val="24"/>
-              </w:rPr>
-              <w:lastRenderedPageBreak/>
-              <w:t>sources of error, and potential follow-up.</w:t>
+              <w:t>Made some effort in evaluating their sources of error, and potential follow-up.</w:t>
             </w:r>
           </w:p>
         </w:tc>
@@ -978,17 +1013,7 @@
                 <w:sz w:val="24"/>
                 <w:szCs w:val="24"/>
               </w:rPr>
-              <w:lastRenderedPageBreak/>
-              <w:t xml:space="preserve">Introduction and conclusion sections are present. Put in a lot of effort in evaluating their </w:t>
-            </w:r>
-            <w:r>
-              <w:rPr>
-                <w:rFonts w:ascii="Times New Roman" w:hAnsi="Times New Roman" w:cs="Times New Roman"/>
-                <w:sz w:val="24"/>
-                <w:szCs w:val="24"/>
-              </w:rPr>
-              <w:lastRenderedPageBreak/>
-              <w:t>sources of error, and potential follow-up.</w:t>
+              <w:t>Put in a lot of effort in evaluating their sources of error, and potential follow-up.</w:t>
             </w:r>
           </w:p>
         </w:tc>
@@ -1012,7 +1037,6 @@
                 <w:sz w:val="24"/>
                 <w:szCs w:val="24"/>
               </w:rPr>
-              <w:lastRenderedPageBreak/>
               <w:t>Session b</w:t>
             </w:r>
           </w:p>
@@ -1059,7 +1083,7 @@
                 <w:sz w:val="24"/>
                 <w:szCs w:val="24"/>
               </w:rPr>
-              <w:t>Introduction and conclusion sections are present. Made no effort in evaluating their sources of error, and potential follow-up.</w:t>
+              <w:t>Made no effort in evaluating their sources of error, and potential follow-up.</w:t>
             </w:r>
           </w:p>
         </w:tc>
@@ -1082,7 +1106,7 @@
                 <w:sz w:val="24"/>
                 <w:szCs w:val="24"/>
               </w:rPr>
-              <w:t>Introduction and conclusion sections are present. Made some effort in evaluating their sources of error, and potential follow-up.</w:t>
+              <w:t>Made some effort in evaluating their sources of error, and potential follow-up.</w:t>
             </w:r>
           </w:p>
         </w:tc>
@@ -1105,11 +1129,13 @@
                 <w:sz w:val="24"/>
                 <w:szCs w:val="24"/>
               </w:rPr>
-              <w:t>Introduction and conclusion sections are present. Put in a lot of effort in evaluating their sources of error, and potential follow-up.</w:t>
+              <w:t>Put in a lot of effort in evaluating their sources of error, and potential follow-up.</w:t>
             </w:r>
           </w:p>
         </w:tc>
       </w:tr>
+      <w:bookmarkEnd w:id="0"/>
+      <w:bookmarkEnd w:id="1"/>
     </w:tbl>
     <w:p>
       <w:pPr>
@@ -1393,54 +1419,79 @@
         <w:tc>
           <w:tcPr>
             <w:tcW w:w="2590" w:type="dxa"/>
-            <w:shd w:val="clear" w:color="auto" w:fill="FFFF00"/>
-          </w:tcPr>
-          <w:p>
-            <w:pPr>
-              <w:rPr>
-                <w:rFonts w:ascii="Times New Roman" w:hAnsi="Times New Roman" w:cs="Times New Roman"/>
-                <w:sz w:val="24"/>
-                <w:szCs w:val="24"/>
-              </w:rPr>
-            </w:pPr>
-            <w:r>
-              <w:rPr>
-                <w:rFonts w:ascii="Times New Roman" w:hAnsi="Times New Roman" w:cs="Times New Roman"/>
-                <w:sz w:val="24"/>
-                <w:szCs w:val="24"/>
-              </w:rPr>
-              <w:t>Adjusted their initial proposal from the end of Session a after the group discussion.</w:t>
+            <w:shd w:val="clear" w:color="auto" w:fill="auto"/>
+          </w:tcPr>
+          <w:p>
+            <w:pPr>
+              <w:rPr>
+                <w:rFonts w:ascii="Times New Roman" w:hAnsi="Times New Roman" w:cs="Times New Roman"/>
+                <w:sz w:val="24"/>
+                <w:szCs w:val="24"/>
+              </w:rPr>
+            </w:pPr>
+            <w:r>
+              <w:rPr>
+                <w:rFonts w:ascii="Times New Roman" w:hAnsi="Times New Roman" w:cs="Times New Roman"/>
+                <w:sz w:val="24"/>
+                <w:szCs w:val="24"/>
+              </w:rPr>
+              <w:t xml:space="preserve">Adjusted their initial proposal from the end of Session a </w:t>
+            </w:r>
+            <w:r>
+              <w:rPr>
+                <w:rFonts w:ascii="Times New Roman" w:hAnsi="Times New Roman" w:cs="Times New Roman"/>
+                <w:b/>
+                <w:sz w:val="24"/>
+                <w:szCs w:val="24"/>
+              </w:rPr>
+              <w:t>after</w:t>
+            </w:r>
+            <w:r>
+              <w:rPr>
+                <w:rFonts w:ascii="Times New Roman" w:hAnsi="Times New Roman" w:cs="Times New Roman"/>
+                <w:sz w:val="24"/>
+                <w:szCs w:val="24"/>
+              </w:rPr>
+              <w:t xml:space="preserve"> the group discussion.</w:t>
             </w:r>
           </w:p>
         </w:tc>
         <w:tc>
           <w:tcPr>
             <w:tcW w:w="2590" w:type="dxa"/>
-            <w:shd w:val="clear" w:color="auto" w:fill="FFFF00"/>
-          </w:tcPr>
-          <w:p>
-            <w:pPr>
-              <w:jc w:val="center"/>
-              <w:rPr>
-                <w:rFonts w:ascii="Times New Roman" w:hAnsi="Times New Roman" w:cs="Times New Roman"/>
-                <w:sz w:val="24"/>
-                <w:szCs w:val="24"/>
-              </w:rPr>
-            </w:pPr>
-            <w:r>
-              <w:rPr>
-                <w:rFonts w:ascii="Times New Roman" w:hAnsi="Times New Roman" w:cs="Times New Roman"/>
-                <w:sz w:val="24"/>
-                <w:szCs w:val="24"/>
-              </w:rPr>
-              <w:t>After the group discussion, they still do not understand that they must vary the distance and area between the plates.</w:t>
+            <w:shd w:val="clear" w:color="auto" w:fill="auto"/>
+          </w:tcPr>
+          <w:p>
+            <w:pPr>
+              <w:jc w:val="center"/>
+              <w:rPr>
+                <w:rFonts w:ascii="Times New Roman" w:hAnsi="Times New Roman" w:cs="Times New Roman"/>
+                <w:sz w:val="24"/>
+                <w:szCs w:val="24"/>
+              </w:rPr>
+            </w:pPr>
+            <w:r>
+              <w:rPr>
+                <w:rFonts w:ascii="Times New Roman" w:hAnsi="Times New Roman" w:cs="Times New Roman"/>
+                <w:sz w:val="24"/>
+                <w:szCs w:val="24"/>
+              </w:rPr>
+              <w:t>T</w:t>
+            </w:r>
+            <w:r>
+              <w:rPr>
+                <w:rFonts w:ascii="Times New Roman" w:hAnsi="Times New Roman" w:cs="Times New Roman"/>
+                <w:sz w:val="24"/>
+                <w:szCs w:val="24"/>
+              </w:rPr>
+              <w:t>hey still do not understand that they must vary the distance and area between the plates.</w:t>
             </w:r>
           </w:p>
         </w:tc>
         <w:tc>
           <w:tcPr>
             <w:tcW w:w="2590" w:type="dxa"/>
-            <w:shd w:val="clear" w:color="auto" w:fill="FFFF00"/>
+            <w:shd w:val="clear" w:color="auto" w:fill="auto"/>
           </w:tcPr>
           <w:p>
             <w:pPr>
@@ -1456,29 +1507,39 @@
                 <w:szCs w:val="24"/>
               </w:rPr>
             </w:pPr>
+            <w:bookmarkStart w:id="3" w:name="_GoBack"/>
+            <w:bookmarkEnd w:id="3"/>
           </w:p>
         </w:tc>
         <w:tc>
           <w:tcPr>
             <w:tcW w:w="2590" w:type="dxa"/>
-            <w:shd w:val="clear" w:color="auto" w:fill="FFFF00"/>
-          </w:tcPr>
-          <w:p>
-            <w:pPr>
-              <w:jc w:val="center"/>
-              <w:rPr>
-                <w:rFonts w:ascii="Times New Roman" w:hAnsi="Times New Roman" w:cs="Times New Roman"/>
-                <w:sz w:val="24"/>
-                <w:szCs w:val="24"/>
-              </w:rPr>
-            </w:pPr>
-            <w:r>
-              <w:rPr>
-                <w:rFonts w:ascii="Times New Roman" w:hAnsi="Times New Roman" w:cs="Times New Roman"/>
-                <w:sz w:val="24"/>
-                <w:szCs w:val="24"/>
-              </w:rPr>
-              <w:t xml:space="preserve">Intend to study the effect of </w:t>
+            <w:shd w:val="clear" w:color="auto" w:fill="auto"/>
+          </w:tcPr>
+          <w:p>
+            <w:pPr>
+              <w:jc w:val="center"/>
+              <w:rPr>
+                <w:rFonts w:ascii="Times New Roman" w:hAnsi="Times New Roman" w:cs="Times New Roman"/>
+                <w:sz w:val="24"/>
+                <w:szCs w:val="24"/>
+              </w:rPr>
+            </w:pPr>
+            <w:r>
+              <w:rPr>
+                <w:rFonts w:ascii="Times New Roman" w:hAnsi="Times New Roman" w:cs="Times New Roman"/>
+                <w:sz w:val="24"/>
+                <w:szCs w:val="24"/>
+              </w:rPr>
+              <w:t>They i</w:t>
+            </w:r>
+            <w:r>
+              <w:rPr>
+                <w:rFonts w:ascii="Times New Roman" w:hAnsi="Times New Roman" w:cs="Times New Roman"/>
+                <w:sz w:val="24"/>
+                <w:szCs w:val="24"/>
+              </w:rPr>
+              <w:t xml:space="preserve">ntend to study the effect of </w:t>
             </w:r>
             <m:oMath>
               <m:r>
@@ -1521,7 +1582,7 @@
         <w:tc>
           <w:tcPr>
             <w:tcW w:w="2590" w:type="dxa"/>
-            <w:shd w:val="clear" w:color="auto" w:fill="FFFF00"/>
+            <w:shd w:val="clear" w:color="auto" w:fill="auto"/>
           </w:tcPr>
           <w:p>
             <w:pPr>
@@ -1601,169 +1662,224 @@
         <w:tc>
           <w:tcPr>
             <w:tcW w:w="2590" w:type="dxa"/>
-            <w:shd w:val="clear" w:color="auto" w:fill="FFFF00"/>
-          </w:tcPr>
-          <w:p>
-            <w:pPr>
-              <w:rPr>
-                <w:rFonts w:ascii="Times New Roman" w:hAnsi="Times New Roman" w:cs="Times New Roman"/>
-                <w:sz w:val="24"/>
-                <w:szCs w:val="24"/>
-              </w:rPr>
-            </w:pPr>
-            <w:r>
-              <w:rPr>
-                <w:rFonts w:ascii="Times New Roman" w:hAnsi="Times New Roman" w:cs="Times New Roman"/>
-                <w:sz w:val="24"/>
-                <w:szCs w:val="24"/>
-              </w:rPr>
-              <w:t>Responded to their observations from the previous lab.</w:t>
+          </w:tcPr>
+          <w:p>
+            <w:pPr>
+              <w:rPr>
+                <w:rFonts w:ascii="Times New Roman" w:hAnsi="Times New Roman" w:cs="Times New Roman"/>
+                <w:sz w:val="24"/>
+                <w:szCs w:val="24"/>
+              </w:rPr>
+            </w:pPr>
+            <w:r>
+              <w:rPr>
+                <w:rFonts w:ascii="Times New Roman" w:hAnsi="Times New Roman" w:cs="Times New Roman"/>
+                <w:sz w:val="24"/>
+                <w:szCs w:val="24"/>
+              </w:rPr>
+              <w:t>Observed that the capacitance is proportional to the area of the plates.</w:t>
             </w:r>
           </w:p>
         </w:tc>
         <w:tc>
           <w:tcPr>
             <w:tcW w:w="2590" w:type="dxa"/>
-            <w:shd w:val="clear" w:color="auto" w:fill="FFFF00"/>
-          </w:tcPr>
-          <w:p>
-            <w:pPr>
-              <w:jc w:val="center"/>
-              <w:rPr>
-                <w:rFonts w:ascii="Times New Roman" w:hAnsi="Times New Roman" w:cs="Times New Roman"/>
-                <w:sz w:val="24"/>
-                <w:szCs w:val="24"/>
-              </w:rPr>
-            </w:pPr>
-            <w:r>
-              <w:rPr>
-                <w:rFonts w:ascii="Times New Roman" w:hAnsi="Times New Roman" w:cs="Times New Roman"/>
-                <w:sz w:val="24"/>
-                <w:szCs w:val="24"/>
-              </w:rPr>
-              <w:t>Made observations in Session a, but did not correct for them in the Session b</w:t>
-            </w:r>
-            <w:r>
-              <w:rPr>
-                <w:rFonts w:ascii="Times New Roman" w:hAnsi="Times New Roman" w:cs="Times New Roman"/>
-                <w:sz w:val="24"/>
-                <w:szCs w:val="24"/>
-              </w:rPr>
-              <w:t>.</w:t>
+          </w:tcPr>
+          <w:p>
+            <w:pPr>
+              <w:jc w:val="center"/>
+              <w:rPr>
+                <w:rFonts w:ascii="Times New Roman" w:hAnsi="Times New Roman" w:cs="Times New Roman"/>
+                <w:sz w:val="24"/>
+                <w:szCs w:val="24"/>
+              </w:rPr>
+            </w:pPr>
+            <w:r>
+              <w:rPr>
+                <w:rFonts w:ascii="Times New Roman" w:hAnsi="Times New Roman" w:cs="Times New Roman"/>
+                <w:sz w:val="24"/>
+                <w:szCs w:val="24"/>
+              </w:rPr>
+              <w:t>They d</w:t>
+            </w:r>
+            <w:r>
+              <w:rPr>
+                <w:rFonts w:ascii="Times New Roman" w:hAnsi="Times New Roman" w:cs="Times New Roman"/>
+                <w:sz w:val="24"/>
+                <w:szCs w:val="24"/>
+              </w:rPr>
+              <w:t>id no</w:t>
+            </w:r>
+            <w:r>
+              <w:rPr>
+                <w:rFonts w:ascii="Times New Roman" w:hAnsi="Times New Roman" w:cs="Times New Roman"/>
+                <w:sz w:val="24"/>
+                <w:szCs w:val="24"/>
+              </w:rPr>
+              <w:t>t</w:t>
+            </w:r>
+            <w:r>
+              <w:rPr>
+                <w:rFonts w:ascii="Times New Roman" w:hAnsi="Times New Roman" w:cs="Times New Roman"/>
+                <w:sz w:val="24"/>
+                <w:szCs w:val="24"/>
+              </w:rPr>
+              <w:t xml:space="preserve"> observe this.</w:t>
             </w:r>
           </w:p>
         </w:tc>
         <w:tc>
           <w:tcPr>
             <w:tcW w:w="2590" w:type="dxa"/>
-            <w:shd w:val="clear" w:color="auto" w:fill="FFFF00"/>
-          </w:tcPr>
-          <w:p>
-            <w:pPr>
-              <w:jc w:val="center"/>
-              <w:rPr>
-                <w:rFonts w:ascii="Times New Roman" w:hAnsi="Times New Roman" w:cs="Times New Roman"/>
-                <w:sz w:val="24"/>
-                <w:szCs w:val="24"/>
-              </w:rPr>
-            </w:pPr>
-            <w:r>
-              <w:rPr>
-                <w:rFonts w:ascii="Times New Roman" w:hAnsi="Times New Roman" w:cs="Times New Roman"/>
-                <w:sz w:val="24"/>
-                <w:szCs w:val="24"/>
-              </w:rPr>
-              <w:t xml:space="preserve">Responded to some </w:t>
-            </w:r>
-            <w:r>
-              <w:rPr>
-                <w:rFonts w:ascii="Times New Roman" w:hAnsi="Times New Roman" w:cs="Times New Roman"/>
-                <w:sz w:val="24"/>
-                <w:szCs w:val="24"/>
-              </w:rPr>
-              <w:t xml:space="preserve">of their </w:t>
-            </w:r>
-            <w:bookmarkStart w:id="0" w:name="_GoBack"/>
-            <w:bookmarkEnd w:id="0"/>
-            <w:r>
-              <w:rPr>
-                <w:rFonts w:ascii="Times New Roman" w:hAnsi="Times New Roman" w:cs="Times New Roman"/>
-                <w:sz w:val="24"/>
-                <w:szCs w:val="24"/>
-              </w:rPr>
-              <w:t>observations.</w:t>
+          </w:tcPr>
+          <w:p>
+            <w:pPr>
+              <w:jc w:val="center"/>
+              <w:rPr>
+                <w:rFonts w:ascii="Times New Roman" w:hAnsi="Times New Roman" w:cs="Times New Roman"/>
+                <w:sz w:val="24"/>
+                <w:szCs w:val="24"/>
+              </w:rPr>
+            </w:pPr>
+            <w:r>
+              <w:rPr>
+                <w:rFonts w:ascii="Times New Roman" w:hAnsi="Times New Roman" w:cs="Times New Roman"/>
+                <w:sz w:val="24"/>
+                <w:szCs w:val="24"/>
+              </w:rPr>
+              <w:t xml:space="preserve"> They o</w:t>
+            </w:r>
+            <w:r>
+              <w:rPr>
+                <w:rFonts w:ascii="Times New Roman" w:hAnsi="Times New Roman" w:cs="Times New Roman"/>
+                <w:sz w:val="24"/>
+                <w:szCs w:val="24"/>
+              </w:rPr>
+              <w:t xml:space="preserve">bserved it, but their data </w:t>
+            </w:r>
+            <w:r>
+              <w:rPr>
+                <w:rFonts w:ascii="Times New Roman" w:hAnsi="Times New Roman" w:cs="Times New Roman"/>
+                <w:sz w:val="24"/>
+                <w:szCs w:val="24"/>
+              </w:rPr>
+              <w:t>was</w:t>
+            </w:r>
+            <w:r>
+              <w:rPr>
+                <w:rFonts w:ascii="Times New Roman" w:hAnsi="Times New Roman" w:cs="Times New Roman"/>
+                <w:sz w:val="24"/>
+                <w:szCs w:val="24"/>
+              </w:rPr>
+              <w:t xml:space="preserve"> inconclusive, and did not provide a justification.</w:t>
             </w:r>
           </w:p>
         </w:tc>
         <w:tc>
           <w:tcPr>
             <w:tcW w:w="2590" w:type="dxa"/>
-            <w:shd w:val="clear" w:color="auto" w:fill="FFFF00"/>
-          </w:tcPr>
-          <w:p>
-            <w:pPr>
-              <w:jc w:val="center"/>
-              <w:rPr>
-                <w:rFonts w:ascii="Times New Roman" w:hAnsi="Times New Roman" w:cs="Times New Roman"/>
-                <w:sz w:val="24"/>
-                <w:szCs w:val="24"/>
-              </w:rPr>
-            </w:pPr>
-            <w:r>
-              <w:rPr>
-                <w:rFonts w:ascii="Times New Roman" w:hAnsi="Times New Roman" w:cs="Times New Roman"/>
-                <w:sz w:val="24"/>
-                <w:szCs w:val="24"/>
-              </w:rPr>
-              <w:t xml:space="preserve">Responded to all </w:t>
-            </w:r>
-            <w:r>
-              <w:rPr>
-                <w:rFonts w:ascii="Times New Roman" w:hAnsi="Times New Roman" w:cs="Times New Roman"/>
-                <w:sz w:val="24"/>
-                <w:szCs w:val="24"/>
-              </w:rPr>
-              <w:t>of their</w:t>
-            </w:r>
-            <w:r>
-              <w:rPr>
-                <w:rFonts w:ascii="Times New Roman" w:hAnsi="Times New Roman" w:cs="Times New Roman"/>
-                <w:sz w:val="24"/>
-                <w:szCs w:val="24"/>
-              </w:rPr>
-              <w:t xml:space="preserve"> </w:t>
-            </w:r>
-            <w:r>
-              <w:rPr>
-                <w:rFonts w:ascii="Times New Roman" w:hAnsi="Times New Roman" w:cs="Times New Roman"/>
-                <w:sz w:val="24"/>
-                <w:szCs w:val="24"/>
-              </w:rPr>
-              <w:t>observations.</w:t>
+          </w:tcPr>
+          <w:p>
+            <w:pPr>
+              <w:jc w:val="center"/>
+              <w:rPr>
+                <w:rFonts w:ascii="Times New Roman" w:hAnsi="Times New Roman" w:cs="Times New Roman"/>
+                <w:sz w:val="24"/>
+                <w:szCs w:val="24"/>
+              </w:rPr>
+            </w:pPr>
+            <w:r>
+              <w:rPr>
+                <w:rFonts w:ascii="Times New Roman" w:hAnsi="Times New Roman" w:cs="Times New Roman"/>
+                <w:sz w:val="24"/>
+                <w:szCs w:val="24"/>
+              </w:rPr>
+              <w:t>They both obser</w:t>
+            </w:r>
+            <w:r>
+              <w:rPr>
+                <w:rFonts w:ascii="Times New Roman" w:hAnsi="Times New Roman" w:cs="Times New Roman"/>
+                <w:sz w:val="24"/>
+                <w:szCs w:val="24"/>
+              </w:rPr>
+              <w:t>ved the effect</w:t>
+            </w:r>
+            <w:r>
+              <w:rPr>
+                <w:rFonts w:ascii="Times New Roman" w:hAnsi="Times New Roman" w:cs="Times New Roman"/>
+                <w:sz w:val="24"/>
+                <w:szCs w:val="24"/>
+              </w:rPr>
+              <w:t xml:space="preserve"> and obtained good data.</w:t>
+            </w:r>
+          </w:p>
+          <w:p>
+            <w:pPr>
+              <w:jc w:val="center"/>
+              <w:rPr>
+                <w:rFonts w:ascii="Times New Roman" w:hAnsi="Times New Roman" w:cs="Times New Roman"/>
+                <w:b/>
+                <w:sz w:val="24"/>
+                <w:szCs w:val="24"/>
+              </w:rPr>
+            </w:pPr>
+            <w:r>
+              <w:rPr>
+                <w:rFonts w:ascii="Times New Roman" w:hAnsi="Times New Roman" w:cs="Times New Roman"/>
+                <w:b/>
+                <w:sz w:val="24"/>
+                <w:szCs w:val="24"/>
+              </w:rPr>
+              <w:t>OR</w:t>
+            </w:r>
+          </w:p>
+          <w:p>
+            <w:pPr>
+              <w:jc w:val="center"/>
+              <w:rPr>
+                <w:rFonts w:ascii="Times New Roman" w:hAnsi="Times New Roman" w:cs="Times New Roman"/>
+                <w:sz w:val="24"/>
+                <w:szCs w:val="24"/>
+              </w:rPr>
+            </w:pPr>
+            <w:r>
+              <w:rPr>
+                <w:rFonts w:ascii="Times New Roman" w:hAnsi="Times New Roman" w:cs="Times New Roman"/>
+                <w:sz w:val="24"/>
+                <w:szCs w:val="24"/>
+              </w:rPr>
+              <w:t xml:space="preserve">They </w:t>
+            </w:r>
+            <w:r>
+              <w:rPr>
+                <w:rFonts w:ascii="Times New Roman" w:hAnsi="Times New Roman" w:cs="Times New Roman"/>
+                <w:sz w:val="24"/>
+                <w:szCs w:val="24"/>
+              </w:rPr>
+              <w:t>obtained bad data but were able to justify their sources of error.</w:t>
             </w:r>
           </w:p>
         </w:tc>
         <w:tc>
           <w:tcPr>
             <w:tcW w:w="2590" w:type="dxa"/>
-            <w:shd w:val="clear" w:color="auto" w:fill="FFFF00"/>
-          </w:tcPr>
-          <w:p>
-            <w:pPr>
-              <w:jc w:val="center"/>
-              <w:rPr>
-                <w:rFonts w:ascii="Times New Roman" w:hAnsi="Times New Roman" w:cs="Times New Roman"/>
-                <w:sz w:val="24"/>
-                <w:szCs w:val="24"/>
-              </w:rPr>
-            </w:pPr>
-            <w:r>
-              <w:rPr>
-                <w:rFonts w:ascii="Times New Roman" w:hAnsi="Times New Roman" w:cs="Times New Roman"/>
-                <w:sz w:val="24"/>
-                <w:szCs w:val="24"/>
-              </w:rPr>
-              <w:t>Proposed a better approach than the expected protocol.</w:t>
+          </w:tcPr>
+          <w:p>
+            <w:pPr>
+              <w:jc w:val="center"/>
+              <w:rPr>
+                <w:rFonts w:ascii="Times New Roman" w:hAnsi="Times New Roman" w:cs="Times New Roman"/>
+                <w:sz w:val="24"/>
+                <w:szCs w:val="24"/>
+              </w:rPr>
+            </w:pPr>
+            <w:r>
+              <w:rPr>
+                <w:rFonts w:ascii="Times New Roman" w:hAnsi="Times New Roman" w:cs="Times New Roman"/>
+                <w:sz w:val="24"/>
+                <w:szCs w:val="24"/>
+              </w:rPr>
+              <w:t>See “Satisfactory” conditions. Further noticed that the main source of error comes from misalignment of the plates</w:t>
             </w:r>
           </w:p>
         </w:tc>
@@ -1787,92 +1903,7 @@
                 <w:sz w:val="24"/>
                 <w:szCs w:val="24"/>
               </w:rPr>
-              <w:t>Observed that the capacitance is proportional to the area of the plates.</w:t>
-            </w:r>
-          </w:p>
-        </w:tc>
-        <w:tc>
-          <w:tcPr>
-            <w:tcW w:w="2590" w:type="dxa"/>
-          </w:tcPr>
-          <w:p>
-            <w:pPr>
-              <w:jc w:val="center"/>
-              <w:rPr>
-                <w:rFonts w:ascii="Times New Roman" w:hAnsi="Times New Roman" w:cs="Times New Roman"/>
-                <w:sz w:val="24"/>
-                <w:szCs w:val="24"/>
-              </w:rPr>
-            </w:pPr>
-            <w:r>
-              <w:rPr>
-                <w:rFonts w:ascii="Times New Roman" w:hAnsi="Times New Roman" w:cs="Times New Roman"/>
-                <w:sz w:val="24"/>
-                <w:szCs w:val="24"/>
-              </w:rPr>
-              <w:t>Did no observe this.</w:t>
-            </w:r>
-          </w:p>
-        </w:tc>
-        <w:tc>
-          <w:tcPr>
-            <w:tcW w:w="2590" w:type="dxa"/>
-          </w:tcPr>
-          <w:p>
-            <w:pPr>
-              <w:jc w:val="center"/>
-              <w:rPr>
-                <w:rFonts w:ascii="Times New Roman" w:hAnsi="Times New Roman" w:cs="Times New Roman"/>
-                <w:sz w:val="24"/>
-                <w:szCs w:val="24"/>
-              </w:rPr>
-            </w:pPr>
-            <w:r>
-              <w:rPr>
-                <w:rFonts w:ascii="Times New Roman" w:hAnsi="Times New Roman" w:cs="Times New Roman"/>
-                <w:sz w:val="24"/>
-                <w:szCs w:val="24"/>
-              </w:rPr>
-              <w:t xml:space="preserve">Observed it, but their data </w:t>
-            </w:r>
-            <w:r>
-              <w:rPr>
-                <w:rFonts w:ascii="Times New Roman" w:hAnsi="Times New Roman" w:cs="Times New Roman"/>
-                <w:sz w:val="24"/>
-                <w:szCs w:val="24"/>
-              </w:rPr>
-              <w:t>was</w:t>
-            </w:r>
-            <w:r>
-              <w:rPr>
-                <w:rFonts w:ascii="Times New Roman" w:hAnsi="Times New Roman" w:cs="Times New Roman"/>
-                <w:sz w:val="24"/>
-                <w:szCs w:val="24"/>
-              </w:rPr>
-              <w:t xml:space="preserve"> inconclusive, and did not provide a justification.</w:t>
-            </w:r>
-          </w:p>
-        </w:tc>
-        <w:tc>
-          <w:tcPr>
-            <w:tcW w:w="2590" w:type="dxa"/>
-          </w:tcPr>
-          <w:p>
-            <w:pPr>
-              <w:jc w:val="center"/>
-              <w:rPr>
-                <w:rFonts w:ascii="Times New Roman" w:hAnsi="Times New Roman" w:cs="Times New Roman"/>
-                <w:sz w:val="24"/>
-                <w:szCs w:val="24"/>
-              </w:rPr>
-            </w:pPr>
-            <w:r>
-              <w:rPr>
-                <w:rFonts w:ascii="Times New Roman" w:hAnsi="Times New Roman" w:cs="Times New Roman"/>
-                <w:sz w:val="24"/>
-                <w:szCs w:val="24"/>
-              </w:rPr>
-              <w:t xml:space="preserve">Observed it and obtained good data. Or obtained bad data but </w:t>
+              <w:t xml:space="preserve">Observed that the capacitance is inversely </w:t>
             </w:r>
             <w:r>
               <w:rPr>
@@ -1881,89 +1912,53 @@
                 <w:szCs w:val="24"/>
               </w:rPr>
               <w:lastRenderedPageBreak/>
-              <w:t>were able to justify their sources of error.</w:t>
-            </w:r>
-          </w:p>
-        </w:tc>
-        <w:tc>
-          <w:tcPr>
-            <w:tcW w:w="2590" w:type="dxa"/>
-          </w:tcPr>
-          <w:p>
-            <w:pPr>
-              <w:jc w:val="center"/>
-              <w:rPr>
-                <w:rFonts w:ascii="Times New Roman" w:hAnsi="Times New Roman" w:cs="Times New Roman"/>
-                <w:sz w:val="24"/>
-                <w:szCs w:val="24"/>
-              </w:rPr>
-            </w:pPr>
-            <w:r>
-              <w:rPr>
-                <w:rFonts w:ascii="Times New Roman" w:hAnsi="Times New Roman" w:cs="Times New Roman"/>
-                <w:sz w:val="24"/>
-                <w:szCs w:val="24"/>
-              </w:rPr>
-              <w:lastRenderedPageBreak/>
-              <w:t xml:space="preserve">See “Satisfactory” conditions. Further noticed that the main source of error comes </w:t>
-            </w:r>
-            <w:r>
-              <w:rPr>
-                <w:rFonts w:ascii="Times New Roman" w:hAnsi="Times New Roman" w:cs="Times New Roman"/>
-                <w:sz w:val="24"/>
-                <w:szCs w:val="24"/>
-              </w:rPr>
-              <w:lastRenderedPageBreak/>
-              <w:t>from misalignment of the plates</w:t>
-            </w:r>
-          </w:p>
-        </w:tc>
-      </w:tr>
-      <w:tr>
-        <w:tc>
-          <w:tcPr>
-            <w:tcW w:w="2590" w:type="dxa"/>
-          </w:tcPr>
-          <w:p>
-            <w:pPr>
-              <w:rPr>
-                <w:rFonts w:ascii="Times New Roman" w:hAnsi="Times New Roman" w:cs="Times New Roman"/>
-                <w:sz w:val="24"/>
-                <w:szCs w:val="24"/>
-              </w:rPr>
-            </w:pPr>
-            <w:r>
-              <w:rPr>
-                <w:rFonts w:ascii="Times New Roman" w:hAnsi="Times New Roman" w:cs="Times New Roman"/>
-                <w:sz w:val="24"/>
-                <w:szCs w:val="24"/>
-              </w:rPr>
-              <w:lastRenderedPageBreak/>
-              <w:t>Observed that the capacitance is inversely proportional to the distance between the plates.</w:t>
-            </w:r>
-          </w:p>
-        </w:tc>
-        <w:tc>
-          <w:tcPr>
-            <w:tcW w:w="2590" w:type="dxa"/>
-          </w:tcPr>
-          <w:p>
-            <w:pPr>
-              <w:jc w:val="center"/>
-              <w:rPr>
-                <w:rFonts w:ascii="Times New Roman" w:hAnsi="Times New Roman" w:cs="Times New Roman"/>
-                <w:sz w:val="24"/>
-                <w:szCs w:val="24"/>
-              </w:rPr>
-            </w:pPr>
-            <w:r>
-              <w:rPr>
-                <w:rFonts w:ascii="Times New Roman" w:hAnsi="Times New Roman" w:cs="Times New Roman"/>
-                <w:sz w:val="24"/>
-                <w:szCs w:val="24"/>
-              </w:rPr>
-              <w:t xml:space="preserve">Took more than 3 layers but did not observe the </w:t>
-            </w:r>
+              <w:t>proportional to the distance between the plates.</w:t>
+            </w:r>
+            <w:r>
+              <w:rPr>
+                <w:rFonts w:ascii="Times New Roman" w:hAnsi="Times New Roman" w:cs="Times New Roman"/>
+                <w:sz w:val="24"/>
+                <w:szCs w:val="24"/>
+              </w:rPr>
+              <w:t xml:space="preserve"> They need to have more than 3 data points.</w:t>
+            </w:r>
+          </w:p>
+          <w:p>
+            <w:pPr>
+              <w:rPr>
+                <w:rFonts w:ascii="Times New Roman" w:hAnsi="Times New Roman" w:cs="Times New Roman"/>
+                <w:sz w:val="24"/>
+                <w:szCs w:val="24"/>
+              </w:rPr>
+            </w:pPr>
+          </w:p>
+          <w:p>
+            <w:pPr>
+              <w:rPr>
+                <w:rFonts w:ascii="Times New Roman" w:hAnsi="Times New Roman" w:cs="Times New Roman"/>
+                <w:sz w:val="24"/>
+                <w:szCs w:val="24"/>
+              </w:rPr>
+            </w:pPr>
+            <w:r>
+              <w:rPr>
+                <w:rFonts w:ascii="Times New Roman" w:hAnsi="Times New Roman" w:cs="Times New Roman"/>
+                <w:b/>
+                <w:sz w:val="24"/>
+                <w:szCs w:val="24"/>
+              </w:rPr>
+              <w:t>Remember</w:t>
+            </w:r>
+            <w:r>
+              <w:rPr>
+                <w:rFonts w:ascii="Times New Roman" w:hAnsi="Times New Roman" w:cs="Times New Roman"/>
+                <w:sz w:val="24"/>
+                <w:szCs w:val="24"/>
+              </w:rPr>
+              <w:t xml:space="preserve"> that the </w:t>
+            </w:r>
+            <w:bookmarkStart w:id="4" w:name="OLE_LINK5"/>
+            <w:bookmarkStart w:id="5" w:name="OLE_LINK6"/>
             <m:oMath>
               <m:r>
                 <w:rPr>
@@ -1980,15 +1975,17 @@
                 <w:sz w:val="24"/>
                 <w:szCs w:val="24"/>
               </w:rPr>
-              <w:t xml:space="preserve"> behavior over the whole dataset</w:t>
-            </w:r>
+              <w:t xml:space="preserve"> </w:t>
+            </w:r>
+            <w:bookmarkEnd w:id="4"/>
+            <w:bookmarkEnd w:id="5"/>
             <w:r>
               <w:rPr>
                 <w:rFonts w:ascii="Times New Roman" w:eastAsiaTheme="minorEastAsia" w:hAnsi="Times New Roman" w:cs="Times New Roman"/>
                 <w:sz w:val="24"/>
                 <w:szCs w:val="24"/>
               </w:rPr>
-              <w:t xml:space="preserve">. </w:t>
+              <w:t xml:space="preserve">we found was only valid for short distances </w:t>
             </w:r>
             <w:r>
               <w:rPr>
@@ -1997,77 +1994,59 @@
                 <w:sz w:val="24"/>
                 <w:szCs w:val="24"/>
               </w:rPr>
-              <w:t xml:space="preserve">Did not notice the </w:t>
-            </w:r>
-            <m:oMath>
-              <m:r>
-                <m:rPr>
-                  <m:sty m:val="bi"/>
-                </m:rPr>
-                <w:rPr>
-                  <w:rFonts w:ascii="Cambria Math" w:eastAsiaTheme="minorEastAsia" w:hAnsi="Cambria Math" w:cs="Times New Roman"/>
-                  <w:sz w:val="24"/>
-                  <w:szCs w:val="24"/>
-                </w:rPr>
-                <m:t>1/d</m:t>
-              </m:r>
-            </m:oMath>
+              <w:t>3 layers or less</w:t>
+            </w:r>
             <w:r>
               <w:rPr>
                 <w:rFonts w:ascii="Times New Roman" w:eastAsiaTheme="minorEastAsia" w:hAnsi="Times New Roman" w:cs="Times New Roman"/>
+                <w:sz w:val="24"/>
+                <w:szCs w:val="24"/>
+              </w:rPr>
+              <w:t>.</w:t>
+            </w:r>
+          </w:p>
+        </w:tc>
+        <w:tc>
+          <w:tcPr>
+            <w:tcW w:w="2590" w:type="dxa"/>
+          </w:tcPr>
+          <w:p>
+            <w:pPr>
+              <w:jc w:val="center"/>
+              <w:rPr>
+                <w:rFonts w:ascii="Times New Roman" w:hAnsi="Times New Roman" w:cs="Times New Roman"/>
+                <w:sz w:val="24"/>
+                <w:szCs w:val="24"/>
+              </w:rPr>
+            </w:pPr>
+            <w:bookmarkStart w:id="6" w:name="OLE_LINK7"/>
+            <w:bookmarkStart w:id="7" w:name="OLE_LINK8"/>
+            <w:r>
+              <w:rPr>
+                <w:rFonts w:ascii="Times New Roman" w:hAnsi="Times New Roman" w:cs="Times New Roman"/>
                 <w:b/>
                 <w:sz w:val="24"/>
                 <w:szCs w:val="24"/>
               </w:rPr>
-              <w:t xml:space="preserve"> behavior for less than 3 layers.</w:t>
-            </w:r>
-            <w:r>
-              <w:rPr>
-                <w:rFonts w:ascii="Times New Roman" w:eastAsiaTheme="minorEastAsia" w:hAnsi="Times New Roman" w:cs="Times New Roman"/>
-                <w:sz w:val="24"/>
-                <w:szCs w:val="24"/>
-              </w:rPr>
-              <w:t xml:space="preserve"> </w:t>
-            </w:r>
-            <w:r>
-              <w:rPr>
-                <w:rFonts w:ascii="Times New Roman" w:eastAsiaTheme="minorEastAsia" w:hAnsi="Times New Roman" w:cs="Times New Roman"/>
+              <w:lastRenderedPageBreak/>
+              <w:t>D</w:t>
+            </w:r>
+            <w:r>
+              <w:rPr>
+                <w:rFonts w:ascii="Times New Roman" w:hAnsi="Times New Roman" w:cs="Times New Roman"/>
                 <w:b/>
                 <w:sz w:val="24"/>
                 <w:szCs w:val="24"/>
               </w:rPr>
-              <w:t>Did not attempt</w:t>
-            </w:r>
-            <w:r>
-              <w:rPr>
-                <w:rFonts w:ascii="Times New Roman" w:eastAsiaTheme="minorEastAsia" w:hAnsi="Times New Roman" w:cs="Times New Roman"/>
-                <w:sz w:val="24"/>
-                <w:szCs w:val="24"/>
-              </w:rPr>
-              <w:t xml:space="preserve"> to explain the discrepancy.</w:t>
-            </w:r>
-          </w:p>
-        </w:tc>
-        <w:tc>
-          <w:tcPr>
-            <w:tcW w:w="2590" w:type="dxa"/>
-          </w:tcPr>
-          <w:p>
-            <w:pPr>
-              <w:jc w:val="center"/>
-              <w:rPr>
-                <w:rFonts w:ascii="Times New Roman" w:hAnsi="Times New Roman" w:cs="Times New Roman"/>
-                <w:sz w:val="24"/>
-                <w:szCs w:val="24"/>
-              </w:rPr>
-            </w:pPr>
-            <w:r>
-              <w:rPr>
-                <w:rFonts w:ascii="Times New Roman" w:hAnsi="Times New Roman" w:cs="Times New Roman"/>
-                <w:sz w:val="24"/>
-                <w:szCs w:val="24"/>
-              </w:rPr>
-              <w:t xml:space="preserve">Took more than 3 layers but did not observe the </w:t>
+              <w:t>id not</w:t>
+            </w:r>
+            <w:r>
+              <w:rPr>
+                <w:rFonts w:ascii="Times New Roman" w:hAnsi="Times New Roman" w:cs="Times New Roman"/>
+                <w:sz w:val="24"/>
+                <w:szCs w:val="24"/>
+              </w:rPr>
+              <w:t xml:space="preserve"> notice the </w:t>
             </w:r>
             <m:oMath>
               <m:r>
@@ -2085,15 +2064,7 @@
                 <w:sz w:val="24"/>
                 <w:szCs w:val="24"/>
               </w:rPr>
-              <w:t xml:space="preserve"> behavior over the whole dataset</w:t>
-            </w:r>
-            <w:r>
-              <w:rPr>
-                <w:rFonts w:ascii="Times New Roman" w:eastAsiaTheme="minorEastAsia" w:hAnsi="Times New Roman" w:cs="Times New Roman"/>
-                <w:sz w:val="24"/>
-                <w:szCs w:val="24"/>
-              </w:rPr>
-              <w:t xml:space="preserve">. </w:t>
+              <w:t xml:space="preserve"> behaviour in any range </w:t>
             </w:r>
             <w:r>
               <w:rPr>
@@ -2102,21 +2073,9 @@
                 <w:sz w:val="24"/>
                 <w:szCs w:val="24"/>
               </w:rPr>
-              <w:t xml:space="preserve">Did not notice the </w:t>
-            </w:r>
-            <m:oMath>
-              <m:r>
-                <m:rPr>
-                  <m:sty m:val="bi"/>
-                </m:rPr>
-                <w:rPr>
-                  <w:rFonts w:ascii="Cambria Math" w:eastAsiaTheme="minorEastAsia" w:hAnsi="Cambria Math" w:cs="Times New Roman"/>
-                  <w:sz w:val="24"/>
-                  <w:szCs w:val="24"/>
-                </w:rPr>
-                <m:t>1/d</m:t>
-              </m:r>
-            </m:oMath>
+              <w:lastRenderedPageBreak/>
+              <w:t xml:space="preserve">and </w:t>
+            </w:r>
             <w:r>
               <w:rPr>
                 <w:rFonts w:ascii="Times New Roman" w:eastAsiaTheme="minorEastAsia" w:hAnsi="Times New Roman" w:cs="Times New Roman"/>
@@ -2124,7 +2083,7 @@
                 <w:sz w:val="24"/>
                 <w:szCs w:val="24"/>
               </w:rPr>
-              <w:t xml:space="preserve"> behavior for less than 3 layers.</w:t>
+              <w:t>did not</w:t>
             </w:r>
             <w:r>
               <w:rPr>
@@ -2137,35 +2096,40 @@
             <w:r>
               <w:rPr>
                 <w:rFonts w:ascii="Times New Roman" w:eastAsiaTheme="minorEastAsia" w:hAnsi="Times New Roman" w:cs="Times New Roman"/>
+                <w:sz w:val="24"/>
+                <w:szCs w:val="24"/>
+              </w:rPr>
+              <w:t>explain the discrepancy with theory.</w:t>
+            </w:r>
+            <w:bookmarkEnd w:id="6"/>
+            <w:bookmarkEnd w:id="7"/>
+          </w:p>
+        </w:tc>
+        <w:tc>
+          <w:tcPr>
+            <w:tcW w:w="2590" w:type="dxa"/>
+          </w:tcPr>
+          <w:p>
+            <w:pPr>
+              <w:jc w:val="center"/>
+              <w:rPr>
+                <w:rFonts w:ascii="Times New Roman" w:hAnsi="Times New Roman" w:cs="Times New Roman"/>
+                <w:sz w:val="24"/>
+                <w:szCs w:val="24"/>
+              </w:rPr>
+            </w:pPr>
+            <w:bookmarkStart w:id="8" w:name="OLE_LINK9"/>
+            <w:bookmarkStart w:id="9" w:name="OLE_LINK10"/>
+            <w:r>
+              <w:rPr>
+                <w:rFonts w:ascii="Times New Roman" w:hAnsi="Times New Roman" w:cs="Times New Roman"/>
                 <w:b/>
                 <w:sz w:val="24"/>
                 <w:szCs w:val="24"/>
               </w:rPr>
-              <w:t>Attempted</w:t>
-            </w:r>
-            <w:r>
-              <w:rPr>
-                <w:rFonts w:ascii="Times New Roman" w:eastAsiaTheme="minorEastAsia" w:hAnsi="Times New Roman" w:cs="Times New Roman"/>
-                <w:sz w:val="24"/>
-                <w:szCs w:val="24"/>
-              </w:rPr>
-              <w:t xml:space="preserve"> to explain the discrepancy.</w:t>
-            </w:r>
-          </w:p>
-        </w:tc>
-        <w:tc>
-          <w:tcPr>
-            <w:tcW w:w="2590" w:type="dxa"/>
-          </w:tcPr>
-          <w:p>
-            <w:pPr>
-              <w:jc w:val="center"/>
-              <w:rPr>
-                <w:rFonts w:ascii="Times New Roman" w:hAnsi="Times New Roman" w:cs="Times New Roman"/>
-                <w:sz w:val="24"/>
-                <w:szCs w:val="24"/>
-              </w:rPr>
-            </w:pPr>
+              <w:lastRenderedPageBreak/>
+              <w:t>D</w:t>
+            </w:r>
             <w:r>
               <w:rPr>
                 <w:rFonts w:ascii="Times New Roman" w:hAnsi="Times New Roman" w:cs="Times New Roman"/>
@@ -2173,45 +2137,15 @@
                 <w:sz w:val="24"/>
                 <w:szCs w:val="24"/>
               </w:rPr>
-              <w:t xml:space="preserve">Observed that for few layers, there is a </w:t>
-            </w:r>
-            <m:oMath>
-              <m:r>
-                <m:rPr>
-                  <m:sty m:val="bi"/>
-                </m:rPr>
-                <w:rPr>
-                  <w:rFonts w:ascii="Cambria Math" w:hAnsi="Cambria Math" w:cs="Times New Roman"/>
-                  <w:sz w:val="24"/>
-                  <w:szCs w:val="24"/>
-                </w:rPr>
-                <m:t>1/d</m:t>
-              </m:r>
-            </m:oMath>
-            <w:r>
-              <w:rPr>
-                <w:rFonts w:ascii="Times New Roman" w:eastAsiaTheme="minorEastAsia" w:hAnsi="Times New Roman" w:cs="Times New Roman"/>
-                <w:b/>
-                <w:sz w:val="24"/>
-                <w:szCs w:val="24"/>
-              </w:rPr>
-              <w:t xml:space="preserve"> behavior.</w:t>
-            </w:r>
-            <w:r>
-              <w:rPr>
-                <w:rFonts w:ascii="Times New Roman" w:eastAsiaTheme="minorEastAsia" w:hAnsi="Times New Roman" w:cs="Times New Roman"/>
-                <w:sz w:val="24"/>
-                <w:szCs w:val="24"/>
-              </w:rPr>
-              <w:t xml:space="preserve"> </w:t>
-            </w:r>
-            <w:r>
-              <w:rPr>
-                <w:rFonts w:ascii="Times New Roman" w:hAnsi="Times New Roman" w:cs="Times New Roman"/>
-                <w:sz w:val="24"/>
-                <w:szCs w:val="24"/>
-              </w:rPr>
-              <w:t xml:space="preserve">Observed that for large enough distances, there is a correction that deviates from </w:t>
+              <w:t>id not</w:t>
+            </w:r>
+            <w:r>
+              <w:rPr>
+                <w:rFonts w:ascii="Times New Roman" w:hAnsi="Times New Roman" w:cs="Times New Roman"/>
+                <w:sz w:val="24"/>
+                <w:szCs w:val="24"/>
+              </w:rPr>
+              <w:t xml:space="preserve"> notice the </w:t>
             </w:r>
             <m:oMath>
               <m:r>
@@ -2229,7 +2163,7 @@
                 <w:sz w:val="24"/>
                 <w:szCs w:val="24"/>
               </w:rPr>
-              <w:t xml:space="preserve">. </w:t>
+              <w:t xml:space="preserve"> behaviour in any range </w:t>
             </w:r>
             <w:r>
               <w:rPr>
@@ -2238,16 +2172,37 @@
                 <w:sz w:val="24"/>
                 <w:szCs w:val="24"/>
               </w:rPr>
-              <w:t xml:space="preserve">Did not attempt </w:t>
+              <w:lastRenderedPageBreak/>
+              <w:t>but</w:t>
             </w:r>
             <w:r>
               <w:rPr>
                 <w:rFonts w:ascii="Times New Roman" w:eastAsiaTheme="minorEastAsia" w:hAnsi="Times New Roman" w:cs="Times New Roman"/>
-                <w:sz w:val="24"/>
-                <w:szCs w:val="24"/>
-              </w:rPr>
-              <w:t>to give an explanation to this correction.</w:t>
-            </w:r>
+                <w:b/>
+                <w:sz w:val="24"/>
+                <w:szCs w:val="24"/>
+              </w:rPr>
+              <w:t xml:space="preserve"> did</w:t>
+            </w:r>
+            <w:r>
+              <w:rPr>
+                <w:rFonts w:ascii="Times New Roman" w:eastAsiaTheme="minorEastAsia" w:hAnsi="Times New Roman" w:cs="Times New Roman"/>
+                <w:b/>
+                <w:sz w:val="24"/>
+                <w:szCs w:val="24"/>
+              </w:rPr>
+              <w:t xml:space="preserve"> attempt</w:t>
+            </w:r>
+            <w:r>
+              <w:rPr>
+                <w:rFonts w:ascii="Times New Roman" w:eastAsiaTheme="minorEastAsia" w:hAnsi="Times New Roman" w:cs="Times New Roman"/>
+                <w:sz w:val="24"/>
+                <w:szCs w:val="24"/>
+              </w:rPr>
+              <w:t xml:space="preserve"> explain the discrepancy with theory.</w:t>
+            </w:r>
+            <w:bookmarkEnd w:id="8"/>
+            <w:bookmarkEnd w:id="9"/>
           </w:p>
         </w:tc>
         <w:tc>
@@ -2259,25 +2214,30 @@
               <w:jc w:val="center"/>
               <w:rPr>
                 <w:rFonts w:ascii="Times New Roman" w:hAnsi="Times New Roman" w:cs="Times New Roman"/>
-                <w:sz w:val="24"/>
-                <w:szCs w:val="24"/>
-              </w:rPr>
-            </w:pPr>
-            <w:r>
-              <w:rPr>
-                <w:rFonts w:ascii="Times New Roman" w:hAnsi="Times New Roman" w:cs="Times New Roman"/>
-                <w:sz w:val="24"/>
-                <w:szCs w:val="24"/>
-              </w:rPr>
-              <w:t>Observed that</w:t>
-            </w:r>
-            <w:r>
-              <w:rPr>
-                <w:rFonts w:ascii="Times New Roman" w:hAnsi="Times New Roman" w:cs="Times New Roman"/>
-                <w:sz w:val="24"/>
-                <w:szCs w:val="24"/>
-              </w:rPr>
-              <w:t xml:space="preserve"> for large enough distances, there is a correction that deviates from </w:t>
+                <w:b/>
+                <w:sz w:val="24"/>
+                <w:szCs w:val="24"/>
+              </w:rPr>
+            </w:pPr>
+            <w:bookmarkStart w:id="10" w:name="OLE_LINK11"/>
+            <w:bookmarkStart w:id="11" w:name="OLE_LINK12"/>
+            <w:r>
+              <w:rPr>
+                <w:rFonts w:ascii="Times New Roman" w:hAnsi="Times New Roman" w:cs="Times New Roman"/>
+                <w:b/>
+                <w:sz w:val="24"/>
+                <w:szCs w:val="24"/>
+              </w:rPr>
+              <w:lastRenderedPageBreak/>
+              <w:t>Noticed</w:t>
+            </w:r>
+            <w:r>
+              <w:rPr>
+                <w:rFonts w:ascii="Times New Roman" w:hAnsi="Times New Roman" w:cs="Times New Roman"/>
+                <w:sz w:val="24"/>
+                <w:szCs w:val="24"/>
+              </w:rPr>
+              <w:t xml:space="preserve"> the </w:t>
             </w:r>
             <m:oMath>
               <m:r>
@@ -2295,7 +2255,16 @@
                 <w:sz w:val="24"/>
                 <w:szCs w:val="24"/>
               </w:rPr>
-              <w:t xml:space="preserve">. </w:t>
+              <w:t xml:space="preserve"> behaviour in a short </w:t>
+            </w:r>
+            <w:r>
+              <w:rPr>
+                <w:rFonts w:ascii="Times New Roman" w:eastAsiaTheme="minorEastAsia" w:hAnsi="Times New Roman" w:cs="Times New Roman"/>
+                <w:sz w:val="24"/>
+                <w:szCs w:val="24"/>
+              </w:rPr>
+              <w:lastRenderedPageBreak/>
+              <w:t xml:space="preserve">range </w:t>
             </w:r>
             <w:r>
               <w:rPr>
@@ -2304,15 +2273,147 @@
                 <w:sz w:val="24"/>
                 <w:szCs w:val="24"/>
               </w:rPr>
-              <w:t>Attempted</w:t>
+              <w:t>and</w:t>
             </w:r>
             <w:r>
               <w:rPr>
                 <w:rFonts w:ascii="Times New Roman" w:eastAsiaTheme="minorEastAsia" w:hAnsi="Times New Roman" w:cs="Times New Roman"/>
-                <w:sz w:val="24"/>
-                <w:szCs w:val="24"/>
-              </w:rPr>
-              <w:t xml:space="preserve"> to give an explanation to this correction.</w:t>
+                <w:b/>
+                <w:sz w:val="24"/>
+                <w:szCs w:val="24"/>
+              </w:rPr>
+              <w:t xml:space="preserve"> did</w:t>
+            </w:r>
+            <w:r>
+              <w:rPr>
+                <w:rFonts w:ascii="Times New Roman" w:eastAsiaTheme="minorEastAsia" w:hAnsi="Times New Roman" w:cs="Times New Roman"/>
+                <w:b/>
+                <w:sz w:val="24"/>
+                <w:szCs w:val="24"/>
+              </w:rPr>
+              <w:t xml:space="preserve"> not</w:t>
+            </w:r>
+            <w:r>
+              <w:rPr>
+                <w:rFonts w:ascii="Times New Roman" w:eastAsiaTheme="minorEastAsia" w:hAnsi="Times New Roman" w:cs="Times New Roman"/>
+                <w:sz w:val="24"/>
+                <w:szCs w:val="24"/>
+              </w:rPr>
+              <w:t xml:space="preserve"> explain the discrepancy with theory.</w:t>
+            </w:r>
+            <w:bookmarkEnd w:id="10"/>
+            <w:bookmarkEnd w:id="11"/>
+          </w:p>
+        </w:tc>
+        <w:tc>
+          <w:tcPr>
+            <w:tcW w:w="2590" w:type="dxa"/>
+          </w:tcPr>
+          <w:p>
+            <w:pPr>
+              <w:jc w:val="center"/>
+              <w:rPr>
+                <w:rFonts w:ascii="Times New Roman" w:hAnsi="Times New Roman" w:cs="Times New Roman"/>
+                <w:sz w:val="24"/>
+                <w:szCs w:val="24"/>
+              </w:rPr>
+            </w:pPr>
+            <w:r>
+              <w:rPr>
+                <w:rFonts w:ascii="Times New Roman" w:hAnsi="Times New Roman" w:cs="Times New Roman"/>
+                <w:b/>
+                <w:sz w:val="24"/>
+                <w:szCs w:val="24"/>
+              </w:rPr>
+              <w:lastRenderedPageBreak/>
+              <w:t>Both n</w:t>
+            </w:r>
+            <w:r>
+              <w:rPr>
+                <w:rFonts w:ascii="Times New Roman" w:hAnsi="Times New Roman" w:cs="Times New Roman"/>
+                <w:b/>
+                <w:sz w:val="24"/>
+                <w:szCs w:val="24"/>
+              </w:rPr>
+              <w:t>oticed</w:t>
+            </w:r>
+            <w:r>
+              <w:rPr>
+                <w:rFonts w:ascii="Times New Roman" w:hAnsi="Times New Roman" w:cs="Times New Roman"/>
+                <w:sz w:val="24"/>
+                <w:szCs w:val="24"/>
+              </w:rPr>
+              <w:t xml:space="preserve"> the </w:t>
+            </w:r>
+            <m:oMath>
+              <m:r>
+                <w:rPr>
+                  <w:rFonts w:ascii="Cambria Math" w:hAnsi="Cambria Math" w:cs="Times New Roman"/>
+                  <w:sz w:val="24"/>
+                  <w:szCs w:val="24"/>
+                </w:rPr>
+                <m:t>1/d</m:t>
+              </m:r>
+            </m:oMath>
+            <w:r>
+              <w:rPr>
+                <w:rFonts w:ascii="Times New Roman" w:eastAsiaTheme="minorEastAsia" w:hAnsi="Times New Roman" w:cs="Times New Roman"/>
+                <w:sz w:val="24"/>
+                <w:szCs w:val="24"/>
+              </w:rPr>
+              <w:t xml:space="preserve"> behaviour in a short </w:t>
+            </w:r>
+            <w:r>
+              <w:rPr>
+                <w:rFonts w:ascii="Times New Roman" w:eastAsiaTheme="minorEastAsia" w:hAnsi="Times New Roman" w:cs="Times New Roman"/>
+                <w:sz w:val="24"/>
+                <w:szCs w:val="24"/>
+              </w:rPr>
+              <w:lastRenderedPageBreak/>
+              <w:t xml:space="preserve">range </w:t>
+            </w:r>
+            <w:r>
+              <w:rPr>
+                <w:rFonts w:ascii="Times New Roman" w:eastAsiaTheme="minorEastAsia" w:hAnsi="Times New Roman" w:cs="Times New Roman"/>
+                <w:b/>
+                <w:sz w:val="24"/>
+                <w:szCs w:val="24"/>
+              </w:rPr>
+              <w:t xml:space="preserve">and </w:t>
+            </w:r>
+            <w:r>
+              <w:rPr>
+                <w:rFonts w:ascii="Times New Roman" w:eastAsiaTheme="minorEastAsia" w:hAnsi="Times New Roman" w:cs="Times New Roman"/>
+                <w:b/>
+                <w:sz w:val="24"/>
+                <w:szCs w:val="24"/>
+              </w:rPr>
+              <w:t>attempted to</w:t>
+            </w:r>
+            <w:r>
+              <w:rPr>
+                <w:rFonts w:ascii="Times New Roman" w:eastAsiaTheme="minorEastAsia" w:hAnsi="Times New Roman" w:cs="Times New Roman"/>
+                <w:sz w:val="24"/>
+                <w:szCs w:val="24"/>
+              </w:rPr>
+              <w:t xml:space="preserve"> </w:t>
+            </w:r>
+            <w:r>
+              <w:rPr>
+                <w:rFonts w:ascii="Times New Roman" w:eastAsiaTheme="minorEastAsia" w:hAnsi="Times New Roman" w:cs="Times New Roman"/>
+                <w:b/>
+                <w:sz w:val="24"/>
+                <w:szCs w:val="24"/>
+              </w:rPr>
+              <w:t>explain</w:t>
+            </w:r>
+            <w:r>
+              <w:rPr>
+                <w:rFonts w:ascii="Times New Roman" w:eastAsiaTheme="minorEastAsia" w:hAnsi="Times New Roman" w:cs="Times New Roman"/>
+                <w:sz w:val="24"/>
+                <w:szCs w:val="24"/>
+              </w:rPr>
+              <w:t xml:space="preserve"> the discrepancy with theory.</w:t>
             </w:r>
           </w:p>
         </w:tc>
@@ -2336,6 +2437,7 @@
                 <w:sz w:val="24"/>
                 <w:szCs w:val="24"/>
               </w:rPr>
+              <w:lastRenderedPageBreak/>
               <w:t>Gave a physical explanation why area and the distance affected the capacitance of the setup.</w:t>
             </w:r>
           </w:p>
@@ -2359,15 +2461,7 @@
                 <w:sz w:val="24"/>
                 <w:szCs w:val="24"/>
               </w:rPr>
-              <w:t>Did not answer the question</w:t>
-            </w:r>
-            <w:r>
-              <w:rPr>
-                <w:rFonts w:ascii="Times New Roman" w:hAnsi="Times New Roman" w:cs="Times New Roman"/>
-                <w:sz w:val="24"/>
-                <w:szCs w:val="24"/>
-              </w:rPr>
-              <w:t>.</w:t>
+              <w:t>Did not answer the question.</w:t>
             </w:r>
           </w:p>
         </w:tc>
@@ -2436,15 +2530,7 @@
                 <w:sz w:val="24"/>
                 <w:szCs w:val="24"/>
               </w:rPr>
-              <w:t>Exceeded expectations by</w:t>
-            </w:r>
-            <w:r>
-              <w:rPr>
-                <w:rFonts w:ascii="Times New Roman" w:hAnsi="Times New Roman" w:cs="Times New Roman"/>
-                <w:sz w:val="24"/>
-                <w:szCs w:val="24"/>
-              </w:rPr>
-              <w:t xml:space="preserve"> making connections to other topics.</w:t>
+              <w:t>Exceeded expectations by making connections to other topics.</w:t>
             </w:r>
           </w:p>
         </w:tc>
@@ -3479,6 +3565,7 @@
           <w:sz w:val="24"/>
           <w:szCs w:val="24"/>
         </w:rPr>
+        <w:lastRenderedPageBreak/>
         <w:t>Fixed a technical issue with the setup</w:t>
       </w:r>
       <w:r>
@@ -3864,6 +3951,56 @@
     </w:sectPr>
   </w:body>
 </w:document>
+</file>
+
+<file path=word/endnotes.xml><?xml version="1.0" encoding="utf-8"?>
+<w:endnotes xmlns:wpc="http://schemas.microsoft.com/office/word/2010/wordprocessingCanvas" xmlns:cx="http://schemas.microsoft.com/office/drawing/2014/chartex" xmlns:cx1="http://schemas.microsoft.com/office/drawing/2015/9/8/chartex" xmlns:cx2="http://schemas.microsoft.com/office/drawing/2015/10/21/chartex" xmlns:cx3="http://schemas.microsoft.com/office/drawing/2016/5/9/chartex" xmlns:cx4="http://schemas.microsoft.com/office/drawing/2016/5/10/chartex" xmlns:cx5="http://schemas.microsoft.com/office/drawing/2016/5/11/chartex" xmlns:cx6="http://schemas.microsoft.com/office/drawing/2016/5/12/chartex" xmlns:cx7="http://schemas.microsoft.com/office/drawing/2016/5/13/chartex" xmlns:cx8="http://schemas.microsoft.com/office/drawing/2016/5/14/chartex" xmlns:mc="http://schemas.openxmlformats.org/markup-compatibility/2006" xmlns:aink="http://schemas.microsoft.com/office/drawing/2016/ink" xmlns:am3d="http://schemas.microsoft.com/office/drawing/2017/model3d" xmlns:o="urn:schemas-microsoft-com:office:office" xmlns:r="http://schemas.openxmlformats.org/officeDocument/2006/relationships" xmlns:m="http://schemas.openxmlformats.org/officeDocument/2006/math" xmlns:v="urn:schemas-microsoft-com:vml" xmlns:wp14="http://schemas.microsoft.com/office/word/2010/wordprocessingDrawing" xmlns:wp="http://schemas.openxmlformats.org/drawingml/2006/wordprocessingDrawing" xmlns:w10="urn:schemas-microsoft-com:office:word" xmlns:w="http://schemas.openxmlformats.org/wordprocessingml/2006/main" xmlns:w14="http://schemas.microsoft.com/office/word/2010/wordml" xmlns:w15="http://schemas.microsoft.com/office/word/2012/wordml" xmlns:w16cid="http://schemas.microsoft.com/office/word/2016/wordml/cid" xmlns:w16se="http://schemas.microsoft.com/office/word/2015/wordml/symex" xmlns:wpg="http://schemas.microsoft.com/office/word/2010/wordprocessingGroup" xmlns:wpi="http://schemas.microsoft.com/office/word/2010/wordprocessingInk" xmlns:wne="http://schemas.microsoft.com/office/word/2006/wordml" xmlns:wps="http://schemas.microsoft.com/office/word/2010/wordprocessingShape" mc:Ignorable="w14 w15 w16se w16cid wp14">
+  <w:endnote w:type="separator" w:id="-1">
+    <w:p>
+      <w:pPr>
+        <w:spacing w:after="0" w:line="240" w:lineRule="auto"/>
+      </w:pPr>
+      <w:r>
+        <w:separator/>
+      </w:r>
+    </w:p>
+  </w:endnote>
+  <w:endnote w:type="continuationSeparator" w:id="0">
+    <w:p>
+      <w:pPr>
+        <w:spacing w:after="0" w:line="240" w:lineRule="auto"/>
+      </w:pPr>
+      <w:r>
+        <w:continuationSeparator/>
+      </w:r>
+    </w:p>
+  </w:endnote>
+</w:endnotes>
+</file>
+
+<file path=word/footnotes.xml><?xml version="1.0" encoding="utf-8"?>
+<w:footnotes xmlns:wpc="http://schemas.microsoft.com/office/word/2010/wordprocessingCanvas" xmlns:cx="http://schemas.microsoft.com/office/drawing/2014/chartex" xmlns:cx1="http://schemas.microsoft.com/office/drawing/2015/9/8/chartex" xmlns:cx2="http://schemas.microsoft.com/office/drawing/2015/10/21/chartex" xmlns:cx3="http://schemas.microsoft.com/office/drawing/2016/5/9/chartex" xmlns:cx4="http://schemas.microsoft.com/office/drawing/2016/5/10/chartex" xmlns:cx5="http://schemas.microsoft.com/office/drawing/2016/5/11/chartex" xmlns:cx6="http://schemas.microsoft.com/office/drawing/2016/5/12/chartex" xmlns:cx7="http://schemas.microsoft.com/office/drawing/2016/5/13/chartex" xmlns:cx8="http://schemas.microsoft.com/office/drawing/2016/5/14/chartex" xmlns:mc="http://schemas.openxmlformats.org/markup-compatibility/2006" xmlns:aink="http://schemas.microsoft.com/office/drawing/2016/ink" xmlns:am3d="http://schemas.microsoft.com/office/drawing/2017/model3d" xmlns:o="urn:schemas-microsoft-com:office:office" xmlns:r="http://schemas.openxmlformats.org/officeDocument/2006/relationships" xmlns:m="http://schemas.openxmlformats.org/officeDocument/2006/math" xmlns:v="urn:schemas-microsoft-com:vml" xmlns:wp14="http://schemas.microsoft.com/office/word/2010/wordprocessingDrawing" xmlns:wp="http://schemas.openxmlformats.org/drawingml/2006/wordprocessingDrawing" xmlns:w10="urn:schemas-microsoft-com:office:word" xmlns:w="http://schemas.openxmlformats.org/wordprocessingml/2006/main" xmlns:w14="http://schemas.microsoft.com/office/word/2010/wordml" xmlns:w15="http://schemas.microsoft.com/office/word/2012/wordml" xmlns:w16cid="http://schemas.microsoft.com/office/word/2016/wordml/cid" xmlns:w16se="http://schemas.microsoft.com/office/word/2015/wordml/symex" xmlns:wpg="http://schemas.microsoft.com/office/word/2010/wordprocessingGroup" xmlns:wpi="http://schemas.microsoft.com/office/word/2010/wordprocessingInk" xmlns:wne="http://schemas.microsoft.com/office/word/2006/wordml" xmlns:wps="http://schemas.microsoft.com/office/word/2010/wordprocessingShape" mc:Ignorable="w14 w15 w16se w16cid wp14">
+  <w:footnote w:type="separator" w:id="-1">
+    <w:p>
+      <w:pPr>
+        <w:spacing w:after="0" w:line="240" w:lineRule="auto"/>
+      </w:pPr>
+      <w:r>
+        <w:separator/>
+      </w:r>
+    </w:p>
+  </w:footnote>
+  <w:footnote w:type="continuationSeparator" w:id="0">
+    <w:p>
+      <w:pPr>
+        <w:spacing w:after="0" w:line="240" w:lineRule="auto"/>
+      </w:pPr>
+      <w:r>
+        <w:continuationSeparator/>
+      </w:r>
+    </w:p>
+  </w:footnote>
+</w:footnotes>
 </file>
 
 <file path=word/numbering.xml><?xml version="1.0" encoding="utf-8"?>
@@ -4452,6 +4589,50 @@
       <w:color w:val="808080"/>
     </w:rPr>
   </w:style>
+  <w:style w:type="paragraph" w:styleId="Header">
+    <w:name w:val="header"/>
+    <w:basedOn w:val="Normal"/>
+    <w:link w:val="HeaderChar"/>
+    <w:uiPriority w:val="99"/>
+    <w:unhideWhenUsed/>
+    <w:rsid w:val="00501715"/>
+    <w:pPr>
+      <w:tabs>
+        <w:tab w:val="center" w:pos="4680"/>
+        <w:tab w:val="right" w:pos="9360"/>
+      </w:tabs>
+      <w:spacing w:after="0" w:line="240" w:lineRule="auto"/>
+    </w:pPr>
+  </w:style>
+  <w:style w:type="character" w:customStyle="1" w:styleId="HeaderChar">
+    <w:name w:val="Header Char"/>
+    <w:basedOn w:val="DefaultParagraphFont"/>
+    <w:link w:val="Header"/>
+    <w:uiPriority w:val="99"/>
+    <w:rsid w:val="00501715"/>
+  </w:style>
+  <w:style w:type="paragraph" w:styleId="Footer">
+    <w:name w:val="footer"/>
+    <w:basedOn w:val="Normal"/>
+    <w:link w:val="FooterChar"/>
+    <w:uiPriority w:val="99"/>
+    <w:unhideWhenUsed/>
+    <w:rsid w:val="00501715"/>
+    <w:pPr>
+      <w:tabs>
+        <w:tab w:val="center" w:pos="4680"/>
+        <w:tab w:val="right" w:pos="9360"/>
+      </w:tabs>
+      <w:spacing w:after="0" w:line="240" w:lineRule="auto"/>
+    </w:pPr>
+  </w:style>
+  <w:style w:type="character" w:customStyle="1" w:styleId="FooterChar">
+    <w:name w:val="Footer Char"/>
+    <w:basedOn w:val="DefaultParagraphFont"/>
+    <w:link w:val="Footer"/>
+    <w:uiPriority w:val="99"/>
+    <w:rsid w:val="00501715"/>
+  </w:style>
 </w:styles>
 </file>
 
@@ -4748,4 +4929,16 @@
     </a:ext>
   </a:extLst>
 </a:theme>
+</file>
+
+<file path=customXml/item1.xml><?xml version="1.0" encoding="utf-8"?>
+<b:Sources xmlns:b="http://schemas.openxmlformats.org/officeDocument/2006/bibliography" xmlns="http://schemas.openxmlformats.org/officeDocument/2006/bibliography" SelectedStyle="\APASixthEditionOfficeOnline.xsl" StyleName="APA" Version="6"/>
+</file>
+
+<file path=customXml/itemProps1.xml><?xml version="1.0" encoding="utf-8"?>
+<ds:datastoreItem xmlns:ds="http://schemas.openxmlformats.org/officeDocument/2006/customXml" ds:itemID="{951F1421-A35A-472B-8D14-E3D0FFA30AF4}">
+  <ds:schemaRefs>
+    <ds:schemaRef ds:uri="http://schemas.openxmlformats.org/officeDocument/2006/bibliography"/>
+  </ds:schemaRefs>
+</ds:datastoreItem>
 </file>
</xml_diff>